<commit_message>
REPORTGEN-395 : fix aligment in template
</commit_message>
<xml_diff>
--- a/CastReporting.Reporting/TemplatesFiles/Assessment-Security2.docx
+++ b/CastReporting.Reporting/TemplatesFiles/Assessment-Security2.docx
@@ -1,6 +1,6 @@
 
 <file path=word/document.xml><?xml version="1.0" encoding="utf-8"?>
-<w:document xmlns:wpc="http://schemas.microsoft.com/office/word/2010/wordprocessingCanvas" xmlns:mc="http://schemas.openxmlformats.org/markup-compatibility/2006" xmlns:o="urn:schemas-microsoft-com:office:office" xmlns:r="http://schemas.openxmlformats.org/officeDocument/2006/relationships" xmlns:m="http://schemas.openxmlformats.org/officeDocument/2006/math" xmlns:v="urn:schemas-microsoft-com:vml" xmlns:wp14="http://schemas.microsoft.com/office/word/2010/wordprocessingDrawing" xmlns:wp="http://schemas.openxmlformats.org/drawingml/2006/wordprocessingDrawing" xmlns:w10="urn:schemas-microsoft-com:office:word" xmlns:w="http://schemas.openxmlformats.org/wordprocessingml/2006/main" xmlns:w14="http://schemas.microsoft.com/office/word/2010/wordml" xmlns:w15="http://schemas.microsoft.com/office/word/2012/wordml" xmlns:wpg="http://schemas.microsoft.com/office/word/2010/wordprocessingGroup" xmlns:wpi="http://schemas.microsoft.com/office/word/2010/wordprocessingInk" xmlns:wne="http://schemas.microsoft.com/office/word/2006/wordml" xmlns:wps="http://schemas.microsoft.com/office/word/2010/wordprocessingShape" mc:Ignorable="w14 w15 wp14">
+<w:document xmlns:wpc="http://schemas.microsoft.com/office/word/2010/wordprocessingCanvas" xmlns:cx="http://schemas.microsoft.com/office/drawing/2014/chartex" xmlns:cx1="http://schemas.microsoft.com/office/drawing/2015/9/8/chartex" xmlns:cx2="http://schemas.microsoft.com/office/drawing/2015/10/21/chartex" xmlns:cx3="http://schemas.microsoft.com/office/drawing/2016/5/9/chartex" xmlns:cx4="http://schemas.microsoft.com/office/drawing/2016/5/10/chartex" xmlns:cx5="http://schemas.microsoft.com/office/drawing/2016/5/11/chartex" xmlns:cx6="http://schemas.microsoft.com/office/drawing/2016/5/12/chartex" xmlns:cx7="http://schemas.microsoft.com/office/drawing/2016/5/13/chartex" xmlns:cx8="http://schemas.microsoft.com/office/drawing/2016/5/14/chartex" xmlns:mc="http://schemas.openxmlformats.org/markup-compatibility/2006" xmlns:aink="http://schemas.microsoft.com/office/drawing/2016/ink" xmlns:am3d="http://schemas.microsoft.com/office/drawing/2017/model3d" xmlns:o="urn:schemas-microsoft-com:office:office" xmlns:r="http://schemas.openxmlformats.org/officeDocument/2006/relationships" xmlns:m="http://schemas.openxmlformats.org/officeDocument/2006/math" xmlns:v="urn:schemas-microsoft-com:vml" xmlns:wp14="http://schemas.microsoft.com/office/word/2010/wordprocessingDrawing" xmlns:wp="http://schemas.openxmlformats.org/drawingml/2006/wordprocessingDrawing" xmlns:w10="urn:schemas-microsoft-com:office:word" xmlns:w="http://schemas.openxmlformats.org/wordprocessingml/2006/main" xmlns:w14="http://schemas.microsoft.com/office/word/2010/wordml" xmlns:w15="http://schemas.microsoft.com/office/word/2012/wordml" xmlns:w16cid="http://schemas.microsoft.com/office/word/2016/wordml/cid" xmlns:w16se="http://schemas.microsoft.com/office/word/2015/wordml/symex" xmlns:wpg="http://schemas.microsoft.com/office/word/2010/wordprocessingGroup" xmlns:wpi="http://schemas.microsoft.com/office/word/2010/wordprocessingInk" xmlns:wne="http://schemas.microsoft.com/office/word/2006/wordml" xmlns:wps="http://schemas.microsoft.com/office/word/2010/wordprocessingShape" mc:Ignorable="w14 w15 w16se w16cid wp14">
   <w:body>
     <w:tbl>
       <w:tblPr>
@@ -450,6 +450,7 @@
                 <w:lang w:val="en-US"/>
               </w:rPr>
             </w:pPr>
+            <w:bookmarkStart w:id="0" w:name="_GoBack"/>
             <w:r>
               <w:rPr>
                 <w:rFonts w:ascii="Times-Bold" w:hAnsi="Times-Bold" w:cs="Times-Bold"/>
@@ -464,6 +465,7 @@
         </w:tc>
       </w:tr>
     </w:tbl>
+    <w:bookmarkEnd w:id="0"/>
     <w:p>
       <w:pPr>
         <w:spacing w:after="0" w:line="240" w:lineRule="auto"/>
@@ -2052,17 +2054,17 @@
         </w:rPr>
       </w:pPr>
     </w:p>
-    <w:bookmarkStart w:id="0" w:name="_Toc330476425" w:displacedByCustomXml="next"/>
-    <w:bookmarkEnd w:id="0" w:displacedByCustomXml="next"/>
-    <w:bookmarkStart w:id="1" w:name="_Toc330476259" w:displacedByCustomXml="next"/>
+    <w:bookmarkStart w:id="1" w:name="_Toc329875900" w:displacedByCustomXml="next"/>
     <w:bookmarkEnd w:id="1" w:displacedByCustomXml="next"/>
-    <w:bookmarkStart w:id="2" w:name="_Toc330475887" w:displacedByCustomXml="next"/>
+    <w:bookmarkStart w:id="2" w:name="_Toc329875939" w:displacedByCustomXml="next"/>
     <w:bookmarkEnd w:id="2" w:displacedByCustomXml="next"/>
-    <w:bookmarkStart w:id="3" w:name="_Toc329875939" w:displacedByCustomXml="next"/>
+    <w:bookmarkStart w:id="3" w:name="_Toc330475887" w:displacedByCustomXml="next"/>
     <w:bookmarkEnd w:id="3" w:displacedByCustomXml="next"/>
-    <w:bookmarkStart w:id="4" w:name="_Toc329875900" w:displacedByCustomXml="next"/>
+    <w:bookmarkStart w:id="4" w:name="_Toc330476259" w:displacedByCustomXml="next"/>
     <w:bookmarkEnd w:id="4" w:displacedByCustomXml="next"/>
-    <w:bookmarkStart w:id="5" w:name="_Toc345608359" w:displacedByCustomXml="next"/>
+    <w:bookmarkStart w:id="5" w:name="_Toc330476425" w:displacedByCustomXml="next"/>
+    <w:bookmarkEnd w:id="5" w:displacedByCustomXml="next"/>
+    <w:bookmarkStart w:id="6" w:name="_Toc345608359" w:displacedByCustomXml="next"/>
     <w:sdt>
       <w:sdtPr>
         <w:rPr>
@@ -2098,7 +2100,7 @@
             </w:rPr>
             <w:t>Executive Summary</w:t>
           </w:r>
-          <w:bookmarkEnd w:id="5"/>
+          <w:bookmarkEnd w:id="6"/>
         </w:p>
         <w:p>
           <w:pPr>
@@ -2378,14 +2380,14 @@
               <w:noProof/>
             </w:rPr>
           </w:pPr>
-          <w:bookmarkStart w:id="6" w:name="_Toc345608360"/>
+          <w:bookmarkStart w:id="7" w:name="_Toc345608360"/>
           <w:r>
             <w:rPr>
               <w:noProof/>
             </w:rPr>
             <w:t>Application Characteristics</w:t>
           </w:r>
-          <w:bookmarkEnd w:id="6"/>
+          <w:bookmarkEnd w:id="7"/>
         </w:p>
         <w:p>
           <w:pPr>
@@ -2898,12 +2900,14 @@
                                     <w:sz w:val="20"/>
                                   </w:rPr>
                                 </w:pPr>
+                                <w:proofErr w:type="spellStart"/>
                                 <w:r>
                                   <w:rPr>
                                     <w:sz w:val="20"/>
                                   </w:rPr>
                                   <w:t>kLOCs</w:t>
                                 </w:r>
+                                <w:proofErr w:type="spellEnd"/>
                                 <w:r>
                                   <w:rPr>
                                     <w:sz w:val="20"/>
@@ -3250,7 +3254,7 @@
               <w:noProof/>
             </w:rPr>
           </w:pPr>
-          <w:bookmarkStart w:id="7" w:name="_Toc345608361"/>
+          <w:bookmarkStart w:id="8" w:name="_Toc345608361"/>
           <w:r>
             <w:rPr>
               <w:noProof/>
@@ -3301,7 +3305,7 @@
             </w:rPr>
             <w:t>Summary of Quality Indicators</w:t>
           </w:r>
-          <w:bookmarkEnd w:id="7"/>
+          <w:bookmarkEnd w:id="8"/>
         </w:p>
         <w:p>
           <w:pPr>
@@ -3320,7 +3324,7 @@
               <v:shape id="Text Box 16" o:spid="_x0000_s1031" type="#_x0000_t202" style="position:absolute;margin-left:171.85pt;margin-top:4.8pt;width:315.5pt;height:67.95pt;z-index:251714048;visibility:visible" o:gfxdata="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" filled="f" stroked="f">
                 <v:textbox>
                   <w:txbxContent>
-                    <w:bookmarkStart w:id="8" w:name="_Hlk326875376" w:displacedByCustomXml="next"/>
+                    <w:bookmarkStart w:id="9" w:name="_Hlk326875376" w:displacedByCustomXml="next"/>
                     <w:sdt>
                       <w:sdtPr>
                         <w:rPr>
@@ -3421,6 +3425,7 @@
                                     <w:lang w:val="en-US"/>
                                   </w:rPr>
                                 </w:pPr>
+                                <w:proofErr w:type="spellStart"/>
                                 <w:r>
                                   <w:rPr>
                                     <w:sz w:val="20"/>
@@ -3428,6 +3433,7 @@
                                   </w:rPr>
                                   <w:t>Robu</w:t>
                                 </w:r>
+                                <w:proofErr w:type="spellEnd"/>
                               </w:p>
                             </w:tc>
                             <w:tc>
@@ -3469,6 +3475,7 @@
                                     <w:lang w:val="en-US"/>
                                   </w:rPr>
                                 </w:pPr>
+                                <w:proofErr w:type="spellStart"/>
                                 <w:r>
                                   <w:rPr>
                                     <w:sz w:val="20"/>
@@ -3476,6 +3483,7 @@
                                   </w:rPr>
                                   <w:t>Secu</w:t>
                                 </w:r>
+                                <w:proofErr w:type="spellEnd"/>
                               </w:p>
                             </w:tc>
                             <w:tc>
@@ -3527,7 +3535,7 @@
                               </w:p>
                             </w:tc>
                           </w:tr>
-                          <w:bookmarkEnd w:id="8"/>
+                          <w:bookmarkEnd w:id="9"/>
                           <w:tr>
                             <w:trPr>
                               <w:trHeight w:val="270"/>
@@ -3546,13 +3554,31 @@
                                     <w:lang w:val="en-US"/>
                                   </w:rPr>
                                 </w:pPr>
+                                <w:proofErr w:type="spellStart"/>
                                 <w:r>
                                   <w:rPr>
                                     <w:sz w:val="18"/>
                                     <w:lang w:val="en-US"/>
                                   </w:rPr>
-                                  <w:t>Curr. Vers</w:t>
+                                  <w:t>Curr</w:t>
                                 </w:r>
+                                <w:proofErr w:type="spellEnd"/>
+                                <w:r>
+                                  <w:rPr>
+                                    <w:sz w:val="18"/>
+                                    <w:lang w:val="en-US"/>
+                                  </w:rPr>
+                                  <w:t xml:space="preserve">. </w:t>
+                                </w:r>
+                                <w:proofErr w:type="spellStart"/>
+                                <w:r>
+                                  <w:rPr>
+                                    <w:sz w:val="18"/>
+                                    <w:lang w:val="en-US"/>
+                                  </w:rPr>
+                                  <w:t>Vers</w:t>
+                                </w:r>
+                                <w:proofErr w:type="spellEnd"/>
                                 <w:r>
                                   <w:rPr>
                                     <w:sz w:val="18"/>
@@ -3754,8 +3780,17 @@
                                     <w:sz w:val="18"/>
                                     <w:lang w:val="en-US"/>
                                   </w:rPr>
-                                  <w:t>Prev. Vers</w:t>
+                                  <w:t xml:space="preserve">Prev. </w:t>
                                 </w:r>
+                                <w:proofErr w:type="spellStart"/>
+                                <w:r>
+                                  <w:rPr>
+                                    <w:sz w:val="18"/>
+                                    <w:lang w:val="en-US"/>
+                                  </w:rPr>
+                                  <w:t>Vers</w:t>
+                                </w:r>
+                                <w:proofErr w:type="spellEnd"/>
                                 <w:r>
                                   <w:rPr>
                                     <w:sz w:val="18"/>
@@ -4318,14 +4353,14 @@
               <w:noProof/>
             </w:rPr>
           </w:pPr>
-          <w:bookmarkStart w:id="9" w:name="_Toc345608362"/>
+          <w:bookmarkStart w:id="10" w:name="_Toc345608362"/>
           <w:r>
             <w:rPr>
               <w:noProof/>
             </w:rPr>
             <w:t>Assessment Highlights</w:t>
           </w:r>
-          <w:bookmarkEnd w:id="9"/>
+          <w:bookmarkEnd w:id="10"/>
         </w:p>
         <w:p>
           <w:pPr>
@@ -4562,6 +4597,7 @@
                                   </w:rPr>
                                   <w:t xml:space="preserve"> </w:t>
                                 </w:r>
+                                <w:proofErr w:type="spellStart"/>
                                 <w:r>
                                   <w:rPr>
                                     <w:sz w:val="20"/>
@@ -4574,6 +4610,7 @@
                                   </w:rPr>
                                   <w:t>s</w:t>
                                 </w:r>
+                                <w:proofErr w:type="spellEnd"/>
                               </w:p>
                             </w:tc>
                             <w:tc>
@@ -5509,8 +5546,8 @@
           <w:noProof/>
         </w:rPr>
       </w:pPr>
-      <w:bookmarkStart w:id="10" w:name="_Toc306010820"/>
-      <w:bookmarkStart w:id="11" w:name="_Toc345608363"/>
+      <w:bookmarkStart w:id="11" w:name="_Toc306010820"/>
+      <w:bookmarkStart w:id="12" w:name="_Toc345608363"/>
       <w:r>
         <w:rPr>
           <w:noProof/>
@@ -5518,8 +5555,8 @@
         <w:lastRenderedPageBreak/>
         <w:t>Measures of Security</w:t>
       </w:r>
-      <w:bookmarkEnd w:id="10"/>
       <w:bookmarkEnd w:id="11"/>
+      <w:bookmarkEnd w:id="12"/>
     </w:p>
     <w:p>
       <w:pPr>
@@ -7160,7 +7197,7 @@
           <w:lang w:val="en-US"/>
         </w:rPr>
       </w:pPr>
-      <w:bookmarkStart w:id="12" w:name="_Toc306010826"/>
+      <w:bookmarkStart w:id="13" w:name="_Toc306010826"/>
     </w:p>
     <w:p>
       <w:pPr>
@@ -7169,16 +7206,16 @@
           <w:noProof/>
         </w:rPr>
       </w:pPr>
-      <w:bookmarkStart w:id="13" w:name="_Toc306010802"/>
-      <w:bookmarkStart w:id="14" w:name="_Toc345608364"/>
+      <w:bookmarkStart w:id="14" w:name="_Toc306010802"/>
+      <w:bookmarkStart w:id="15" w:name="_Toc345608364"/>
       <w:r>
         <w:rPr>
           <w:noProof/>
         </w:rPr>
         <w:t>Importance of measuring all layers of an application</w:t>
       </w:r>
-      <w:bookmarkEnd w:id="13"/>
       <w:bookmarkEnd w:id="14"/>
+      <w:bookmarkEnd w:id="15"/>
     </w:p>
     <w:p>
       <w:pPr>
@@ -7324,8 +7361,8 @@
           <w:noProof/>
         </w:rPr>
       </w:pPr>
-      <w:bookmarkStart w:id="15" w:name="_Toc306010806"/>
-      <w:bookmarkStart w:id="16" w:name="_Toc345608365"/>
+      <w:bookmarkStart w:id="16" w:name="_Toc306010806"/>
+      <w:bookmarkStart w:id="17" w:name="_Toc345608365"/>
       <w:r>
         <w:rPr>
           <w:noProof/>
@@ -7333,8 +7370,8 @@
         <w:lastRenderedPageBreak/>
         <w:t>Security Weaknesses.</w:t>
       </w:r>
-      <w:bookmarkEnd w:id="15"/>
       <w:bookmarkEnd w:id="16"/>
+      <w:bookmarkEnd w:id="17"/>
       <w:r>
         <w:rPr>
           <w:noProof/>
@@ -7514,16 +7551,16 @@
           <w:noProof/>
         </w:rPr>
       </w:pPr>
-      <w:bookmarkStart w:id="17" w:name="_Toc341191944"/>
-      <w:bookmarkStart w:id="18" w:name="_Toc345608366"/>
+      <w:bookmarkStart w:id="18" w:name="_Toc341191944"/>
+      <w:bookmarkStart w:id="19" w:name="_Toc345608366"/>
       <w:r>
         <w:rPr>
           <w:noProof/>
         </w:rPr>
         <w:t>OWASP 2010 - A1 – Injection Flaws</w:t>
       </w:r>
-      <w:bookmarkEnd w:id="17"/>
       <w:bookmarkEnd w:id="18"/>
+      <w:bookmarkEnd w:id="19"/>
       <w:r>
         <w:rPr>
           <w:noProof/>
@@ -9517,8 +9554,8 @@
           <w:noProof/>
         </w:rPr>
       </w:pPr>
-      <w:bookmarkStart w:id="19" w:name="_Toc341191945"/>
-      <w:bookmarkStart w:id="20" w:name="_Toc345608367"/>
+      <w:bookmarkStart w:id="20" w:name="_Toc341191945"/>
+      <w:bookmarkStart w:id="21" w:name="_Toc345608367"/>
       <w:r>
         <w:rPr>
           <w:noProof/>
@@ -9526,8 +9563,8 @@
         <w:lastRenderedPageBreak/>
         <w:t>OWASP 2010 - A2 – Cross Site Scripting (XSS)</w:t>
       </w:r>
-      <w:bookmarkEnd w:id="19"/>
       <w:bookmarkEnd w:id="20"/>
+      <w:bookmarkEnd w:id="21"/>
       <w:r>
         <w:rPr>
           <w:noProof/>
@@ -9856,8 +9893,8 @@
           <w:noProof/>
         </w:rPr>
       </w:pPr>
-      <w:bookmarkStart w:id="21" w:name="_Toc306010807"/>
-      <w:bookmarkStart w:id="22" w:name="_Toc345608368"/>
+      <w:bookmarkStart w:id="22" w:name="_Toc306010807"/>
+      <w:bookmarkStart w:id="23" w:name="_Toc345608368"/>
       <w:r>
         <w:rPr>
           <w:noProof/>
@@ -9865,8 +9902,8 @@
         <w:lastRenderedPageBreak/>
         <w:t>Lack of Defensive Mechanisms.</w:t>
       </w:r>
-      <w:bookmarkEnd w:id="21"/>
       <w:bookmarkEnd w:id="22"/>
+      <w:bookmarkEnd w:id="23"/>
       <w:r>
         <w:rPr>
           <w:noProof/>
@@ -10106,16 +10143,16 @@
           <w:noProof/>
         </w:rPr>
       </w:pPr>
-      <w:bookmarkStart w:id="23" w:name="_Toc341191946"/>
-      <w:bookmarkStart w:id="24" w:name="_Toc345608369"/>
+      <w:bookmarkStart w:id="24" w:name="_Toc341191946"/>
+      <w:bookmarkStart w:id="25" w:name="_Toc345608369"/>
       <w:r>
         <w:rPr>
           <w:noProof/>
         </w:rPr>
         <w:t>OWASP 2010 - A8 – Insecure Cryptographic Storage</w:t>
       </w:r>
-      <w:bookmarkEnd w:id="23"/>
       <w:bookmarkEnd w:id="24"/>
+      <w:bookmarkEnd w:id="25"/>
     </w:p>
     <w:p>
       <w:pPr>
@@ -10152,11 +10189,19 @@
           <w:sz w:val="20"/>
         </w:rPr>
       </w:pPr>
+      <w:proofErr w:type="gramStart"/>
       <w:r>
         <w:rPr>
           <w:sz w:val="20"/>
         </w:rPr>
-        <w:t>”Do not use weak algorithms, such as MD5 / SHA1. Favour safer alternatives, such as SHA-256 or better”.</w:t>
+        <w:t>”Do</w:t>
+      </w:r>
+      <w:proofErr w:type="gramEnd"/>
+      <w:r>
+        <w:rPr>
+          <w:sz w:val="20"/>
+        </w:rPr>
+        <w:t xml:space="preserve"> not use weak algorithms, such as MD5 / SHA1. Favour safer alternatives, such as SHA-256 or better”.</w:t>
       </w:r>
     </w:p>
     <w:p>
@@ -10184,16 +10229,16 @@
           <w:noProof/>
         </w:rPr>
       </w:pPr>
-      <w:bookmarkStart w:id="25" w:name="_Toc341191947"/>
-      <w:bookmarkStart w:id="26" w:name="_Toc345608370"/>
+      <w:bookmarkStart w:id="26" w:name="_Toc341191947"/>
+      <w:bookmarkStart w:id="27" w:name="_Toc345608370"/>
       <w:r>
         <w:rPr>
           <w:noProof/>
         </w:rPr>
         <w:t>OWASP 2007 - A6 – Information Leakage and Improper Error Handling</w:t>
       </w:r>
-      <w:bookmarkEnd w:id="25"/>
       <w:bookmarkEnd w:id="26"/>
+      <w:bookmarkEnd w:id="27"/>
     </w:p>
     <w:p>
       <w:pPr>
@@ -10387,7 +10432,6 @@
                   <w:rPr>
                     <w:sz w:val="20"/>
                   </w:rPr>
-                  <w:lastRenderedPageBreak/>
                   <w:t xml:space="preserve">.NET: Avoid throwing an exception of type Exception                                                       </w:t>
                 </w:r>
               </w:p>
@@ -10422,6 +10466,7 @@
                   <w:rPr>
                     <w:sz w:val="20"/>
                   </w:rPr>
+                  <w:lastRenderedPageBreak/>
                   <w:t xml:space="preserve">ABAP: Avoid missing WHEN OTHERS in CASE statements                                                        </w:t>
                 </w:r>
               </w:p>
@@ -10796,7 +10841,21 @@
                   <w:rPr>
                     <w:sz w:val="20"/>
                   </w:rPr>
-                  <w:t xml:space="preserve">Java: Avoid catching an exception of type Exception, RuntimeException, or Throwable                       </w:t>
+                  <w:t xml:space="preserve">Java: Avoid catching an exception of type Exception, </w:t>
+                </w:r>
+                <w:proofErr w:type="spellStart"/>
+                <w:r>
+                  <w:rPr>
+                    <w:sz w:val="20"/>
+                  </w:rPr>
+                  <w:t>RuntimeException</w:t>
+                </w:r>
+                <w:proofErr w:type="spellEnd"/>
+                <w:r>
+                  <w:rPr>
+                    <w:sz w:val="20"/>
+                  </w:rPr>
+                  <w:t xml:space="preserve">, or Throwable                       </w:t>
                 </w:r>
               </w:p>
             </w:tc>
@@ -10864,7 +10923,29 @@
                   <w:rPr>
                     <w:sz w:val="20"/>
                   </w:rPr>
-                  <w:t xml:space="preserve">Java: Avoid direct Class inheritance from java.lang.Throwable                                             </w:t>
+                  <w:t xml:space="preserve">Java: Avoid direct Class inheritance from </w:t>
+                </w:r>
+                <w:proofErr w:type="spellStart"/>
+                <w:proofErr w:type="gramStart"/>
+                <w:r>
+                  <w:rPr>
+                    <w:sz w:val="20"/>
+                  </w:rPr>
+                  <w:t>java.lang</w:t>
+                </w:r>
+                <w:proofErr w:type="gramEnd"/>
+                <w:r>
+                  <w:rPr>
+                    <w:sz w:val="20"/>
+                  </w:rPr>
+                  <w:t>.Throwable</w:t>
+                </w:r>
+                <w:proofErr w:type="spellEnd"/>
+                <w:r>
+                  <w:rPr>
+                    <w:sz w:val="20"/>
+                  </w:rPr>
+                  <w:t xml:space="preserve">                                             </w:t>
                 </w:r>
               </w:p>
             </w:tc>
@@ -11102,7 +11183,29 @@
                   <w:rPr>
                     <w:sz w:val="20"/>
                   </w:rPr>
-                  <w:t xml:space="preserve">Java: Avoid using 'java.lang.Error'                                                                       </w:t>
+                  <w:t>Java: Avoid using '</w:t>
+                </w:r>
+                <w:proofErr w:type="spellStart"/>
+                <w:proofErr w:type="gramStart"/>
+                <w:r>
+                  <w:rPr>
+                    <w:sz w:val="20"/>
+                  </w:rPr>
+                  <w:t>java.lang</w:t>
+                </w:r>
+                <w:proofErr w:type="gramEnd"/>
+                <w:r>
+                  <w:rPr>
+                    <w:sz w:val="20"/>
+                  </w:rPr>
+                  <w:t>.Error</w:t>
+                </w:r>
+                <w:proofErr w:type="spellEnd"/>
+                <w:r>
+                  <w:rPr>
+                    <w:sz w:val="20"/>
+                  </w:rPr>
+                  <w:t xml:space="preserve">'                                                                       </w:t>
                 </w:r>
               </w:p>
             </w:tc>
@@ -11136,7 +11239,23 @@
                   <w:rPr>
                     <w:sz w:val="20"/>
                   </w:rPr>
-                  <w:t xml:space="preserve">Java: Avoid using 'java.System.exit()'                                                                    </w:t>
+                  <w:t>Java: Avoid using '</w:t>
+                </w:r>
+                <w:proofErr w:type="spellStart"/>
+                <w:proofErr w:type="gramStart"/>
+                <w:r>
+                  <w:rPr>
+                    <w:sz w:val="20"/>
+                  </w:rPr>
+                  <w:t>java.System.exit</w:t>
+                </w:r>
+                <w:proofErr w:type="spellEnd"/>
+                <w:proofErr w:type="gramEnd"/>
+                <w:r>
+                  <w:rPr>
+                    <w:sz w:val="20"/>
+                  </w:rPr>
+                  <w:t xml:space="preserve">()'                                                                    </w:t>
                 </w:r>
               </w:p>
             </w:tc>
@@ -11170,7 +11289,35 @@
                   <w:rPr>
                     <w:sz w:val="20"/>
                   </w:rPr>
-                  <w:t xml:space="preserve">Java: Avoid using 'System.err' and 'System.out' outside a try catch block                                 </w:t>
+                  <w:t>Java: Avoid using '</w:t>
+                </w:r>
+                <w:proofErr w:type="spellStart"/>
+                <w:r>
+                  <w:rPr>
+                    <w:sz w:val="20"/>
+                  </w:rPr>
+                  <w:t>System.err</w:t>
+                </w:r>
+                <w:proofErr w:type="spellEnd"/>
+                <w:r>
+                  <w:rPr>
+                    <w:sz w:val="20"/>
+                  </w:rPr>
+                  <w:t>' and '</w:t>
+                </w:r>
+                <w:proofErr w:type="spellStart"/>
+                <w:r>
+                  <w:rPr>
+                    <w:sz w:val="20"/>
+                  </w:rPr>
+                  <w:t>System.out</w:t>
+                </w:r>
+                <w:proofErr w:type="spellEnd"/>
+                <w:r>
+                  <w:rPr>
+                    <w:sz w:val="20"/>
+                  </w:rPr>
+                  <w:t xml:space="preserve">' outside a try catch block                                 </w:t>
                 </w:r>
               </w:p>
             </w:tc>
@@ -11204,7 +11351,35 @@
                   <w:rPr>
                     <w:sz w:val="20"/>
                   </w:rPr>
-                  <w:t xml:space="preserve">Java: Avoid using 'System.err' and 'System.out' within a try catch block                                  </w:t>
+                  <w:t>Java: Avoid using '</w:t>
+                </w:r>
+                <w:proofErr w:type="spellStart"/>
+                <w:r>
+                  <w:rPr>
+                    <w:sz w:val="20"/>
+                  </w:rPr>
+                  <w:t>System.err</w:t>
+                </w:r>
+                <w:proofErr w:type="spellEnd"/>
+                <w:r>
+                  <w:rPr>
+                    <w:sz w:val="20"/>
+                  </w:rPr>
+                  <w:t>' and '</w:t>
+                </w:r>
+                <w:proofErr w:type="spellStart"/>
+                <w:r>
+                  <w:rPr>
+                    <w:sz w:val="20"/>
+                  </w:rPr>
+                  <w:t>System.out</w:t>
+                </w:r>
+                <w:proofErr w:type="spellEnd"/>
+                <w:r>
+                  <w:rPr>
+                    <w:sz w:val="20"/>
+                  </w:rPr>
+                  <w:t xml:space="preserve">' within a try catch block                                  </w:t>
                 </w:r>
               </w:p>
             </w:tc>
@@ -11238,7 +11413,21 @@
                   <w:rPr>
                     <w:sz w:val="20"/>
                   </w:rPr>
-                  <w:t xml:space="preserve">Java: Avoid using 'System.printStackTrace()' outside a try catch block                                    </w:t>
+                  <w:t>Java: Avoid using '</w:t>
+                </w:r>
+                <w:proofErr w:type="spellStart"/>
+                <w:r>
+                  <w:rPr>
+                    <w:sz w:val="20"/>
+                  </w:rPr>
+                  <w:t>System.printStackTrace</w:t>
+                </w:r>
+                <w:proofErr w:type="spellEnd"/>
+                <w:r>
+                  <w:rPr>
+                    <w:sz w:val="20"/>
+                  </w:rPr>
+                  <w:t xml:space="preserve">()' outside a try catch block                                    </w:t>
                 </w:r>
               </w:p>
             </w:tc>
@@ -11272,7 +11461,21 @@
                   <w:rPr>
                     <w:sz w:val="20"/>
                   </w:rPr>
-                  <w:t xml:space="preserve">Java: Avoid using 'System.printStackTrace()' within a try catch block                                     </w:t>
+                  <w:t>Java: Avoid using '</w:t>
+                </w:r>
+                <w:proofErr w:type="spellStart"/>
+                <w:r>
+                  <w:rPr>
+                    <w:sz w:val="20"/>
+                  </w:rPr>
+                  <w:t>System.printStackTrace</w:t>
+                </w:r>
+                <w:proofErr w:type="spellEnd"/>
+                <w:r>
+                  <w:rPr>
+                    <w:sz w:val="20"/>
+                  </w:rPr>
+                  <w:t xml:space="preserve">()' within a try catch block                                     </w:t>
                 </w:r>
               </w:p>
             </w:tc>
@@ -11490,7 +11693,7 @@
           <w:lang w:val="en-US"/>
         </w:rPr>
       </w:pPr>
-      <w:bookmarkStart w:id="27" w:name="_Toc341191948"/>
+      <w:bookmarkStart w:id="28" w:name="_Toc341191948"/>
     </w:p>
     <w:p>
       <w:pPr>
@@ -11517,7 +11720,7 @@
           <w:noProof/>
         </w:rPr>
       </w:pPr>
-      <w:bookmarkStart w:id="28" w:name="_Toc345608371"/>
+      <w:bookmarkStart w:id="29" w:name="_Toc345608371"/>
       <w:r>
         <w:rPr>
           <w:noProof/>
@@ -11525,8 +11728,8 @@
         <w:lastRenderedPageBreak/>
         <w:t>Other OWASP vulnerabilities:</w:t>
       </w:r>
-      <w:bookmarkEnd w:id="27"/>
       <w:bookmarkEnd w:id="28"/>
+      <w:bookmarkEnd w:id="29"/>
     </w:p>
     <w:p>
       <w:pPr>
@@ -11798,16 +12001,16 @@
           <w:noProof/>
         </w:rPr>
       </w:pPr>
-      <w:bookmarkStart w:id="29" w:name="_Toc306010803"/>
-      <w:bookmarkStart w:id="30" w:name="_Toc345608372"/>
+      <w:bookmarkStart w:id="30" w:name="_Toc306010803"/>
+      <w:bookmarkStart w:id="31" w:name="_Toc345608372"/>
       <w:r>
         <w:rPr>
           <w:noProof/>
         </w:rPr>
         <w:t>Bypassing the Architecture.</w:t>
       </w:r>
-      <w:bookmarkEnd w:id="29"/>
       <w:bookmarkEnd w:id="30"/>
+      <w:bookmarkEnd w:id="31"/>
       <w:r>
         <w:rPr>
           <w:noProof/>
@@ -11969,14 +12172,14 @@
         <w:tbl>
           <w:tblPr>
             <w:tblStyle w:val="LightShading-Accent11"/>
-            <w:tblW w:w="9322" w:type="dxa"/>
+            <w:tblW w:w="5000" w:type="pct"/>
             <w:jc w:val="center"/>
             <w:tblLook w:val="0480" w:firstRow="0" w:lastRow="0" w:firstColumn="1" w:lastColumn="0" w:noHBand="0" w:noVBand="1"/>
           </w:tblPr>
           <w:tblGrid>
-            <w:gridCol w:w="3244"/>
-            <w:gridCol w:w="4842"/>
-            <w:gridCol w:w="1236"/>
+            <w:gridCol w:w="3217"/>
+            <w:gridCol w:w="4800"/>
+            <w:gridCol w:w="1225"/>
           </w:tblGrid>
           <w:tr>
             <w:trPr>
@@ -11987,7 +12190,7 @@
             <w:tc>
               <w:tcPr>
                 <w:cnfStyle w:val="001000000000" w:firstRow="0" w:lastRow="0" w:firstColumn="1" w:lastColumn="0" w:oddVBand="0" w:evenVBand="0" w:oddHBand="0" w:evenHBand="0" w:firstRowFirstColumn="0" w:firstRowLastColumn="0" w:lastRowFirstColumn="0" w:lastRowLastColumn="0"/>
-                <w:tcW w:w="3244" w:type="dxa"/>
+                <w:tcW w:w="1740" w:type="pct"/>
                 <w:tcBorders>
                   <w:top w:val="single" w:sz="8" w:space="0" w:color="4F81BD" w:themeColor="accent1"/>
                   <w:bottom w:val="single" w:sz="8" w:space="0" w:color="4F81BD" w:themeColor="accent1"/>
@@ -12022,7 +12225,7 @@
             </w:tc>
             <w:tc>
               <w:tcPr>
-                <w:tcW w:w="4842" w:type="dxa"/>
+                <w:tcW w:w="2597" w:type="pct"/>
                 <w:tcBorders>
                   <w:top w:val="single" w:sz="8" w:space="0" w:color="4F81BD" w:themeColor="accent1"/>
                   <w:bottom w:val="single" w:sz="8" w:space="0" w:color="4F81BD" w:themeColor="accent1"/>
@@ -12057,7 +12260,7 @@
             </w:tc>
             <w:tc>
               <w:tcPr>
-                <w:tcW w:w="1236" w:type="dxa"/>
+                <w:tcW w:w="663" w:type="pct"/>
                 <w:tcBorders>
                   <w:top w:val="single" w:sz="8" w:space="0" w:color="4F81BD" w:themeColor="accent1"/>
                   <w:bottom w:val="single" w:sz="8" w:space="0" w:color="4F81BD" w:themeColor="accent1"/>
@@ -12120,7 +12323,7 @@
             <w:tc>
               <w:tcPr>
                 <w:cnfStyle w:val="001000000000" w:firstRow="0" w:lastRow="0" w:firstColumn="1" w:lastColumn="0" w:oddVBand="0" w:evenVBand="0" w:oddHBand="0" w:evenHBand="0" w:firstRowFirstColumn="0" w:firstRowLastColumn="0" w:lastRowFirstColumn="0" w:lastRowLastColumn="0"/>
-                <w:tcW w:w="3244" w:type="dxa"/>
+                <w:tcW w:w="1740" w:type="pct"/>
                 <w:tcBorders>
                   <w:top w:val="single" w:sz="8" w:space="0" w:color="4F81BD" w:themeColor="accent1"/>
                   <w:left w:val="nil"/>
@@ -12158,7 +12361,7 @@
             </w:tc>
             <w:tc>
               <w:tcPr>
-                <w:tcW w:w="4842" w:type="dxa"/>
+                <w:tcW w:w="2597" w:type="pct"/>
                 <w:tcBorders>
                   <w:top w:val="single" w:sz="8" w:space="0" w:color="4F81BD" w:themeColor="accent1"/>
                   <w:left w:val="nil"/>
@@ -12192,7 +12395,7 @@
             </w:tc>
             <w:tc>
               <w:tcPr>
-                <w:tcW w:w="1236" w:type="dxa"/>
+                <w:tcW w:w="663" w:type="pct"/>
                 <w:tcBorders>
                   <w:top w:val="single" w:sz="8" w:space="0" w:color="4F81BD" w:themeColor="accent1"/>
                   <w:left w:val="nil"/>
@@ -12234,7 +12437,7 @@
             <w:tc>
               <w:tcPr>
                 <w:cnfStyle w:val="001000000000" w:firstRow="0" w:lastRow="0" w:firstColumn="1" w:lastColumn="0" w:oddVBand="0" w:evenVBand="0" w:oddHBand="0" w:evenHBand="0" w:firstRowFirstColumn="0" w:firstRowLastColumn="0" w:lastRowFirstColumn="0" w:lastRowLastColumn="0"/>
-                <w:tcW w:w="3244" w:type="dxa"/>
+                <w:tcW w:w="1740" w:type="pct"/>
                 <w:tcBorders>
                   <w:top w:val="nil"/>
                   <w:bottom w:val="nil"/>
@@ -12270,7 +12473,7 @@
             </w:tc>
             <w:tc>
               <w:tcPr>
-                <w:tcW w:w="4842" w:type="dxa"/>
+                <w:tcW w:w="2597" w:type="pct"/>
                 <w:tcBorders>
                   <w:top w:val="nil"/>
                   <w:bottom w:val="nil"/>
@@ -12302,7 +12505,7 @@
             </w:tc>
             <w:tc>
               <w:tcPr>
-                <w:tcW w:w="1236" w:type="dxa"/>
+                <w:tcW w:w="663" w:type="pct"/>
                 <w:tcBorders>
                   <w:top w:val="nil"/>
                   <w:bottom w:val="nil"/>
@@ -12341,7 +12544,7 @@
             <w:tc>
               <w:tcPr>
                 <w:cnfStyle w:val="001000000000" w:firstRow="0" w:lastRow="0" w:firstColumn="1" w:lastColumn="0" w:oddVBand="0" w:evenVBand="0" w:oddHBand="0" w:evenHBand="0" w:firstRowFirstColumn="0" w:firstRowLastColumn="0" w:lastRowFirstColumn="0" w:lastRowLastColumn="0"/>
-                <w:tcW w:w="3244" w:type="dxa"/>
+                <w:tcW w:w="1740" w:type="pct"/>
                 <w:tcBorders>
                   <w:top w:val="nil"/>
                   <w:bottom w:val="nil"/>
@@ -12377,7 +12580,7 @@
             </w:tc>
             <w:tc>
               <w:tcPr>
-                <w:tcW w:w="4842" w:type="dxa"/>
+                <w:tcW w:w="2597" w:type="pct"/>
                 <w:tcBorders>
                   <w:top w:val="nil"/>
                   <w:bottom w:val="nil"/>
@@ -12409,7 +12612,7 @@
             </w:tc>
             <w:tc>
               <w:tcPr>
-                <w:tcW w:w="1236" w:type="dxa"/>
+                <w:tcW w:w="663" w:type="pct"/>
                 <w:tcBorders>
                   <w:top w:val="nil"/>
                   <w:bottom w:val="nil"/>
@@ -12479,8 +12682,8 @@
           <w:noProof/>
         </w:rPr>
       </w:pPr>
-      <w:bookmarkStart w:id="31" w:name="_Toc306010804"/>
-      <w:bookmarkStart w:id="32" w:name="_Toc345608373"/>
+      <w:bookmarkStart w:id="32" w:name="_Toc306010804"/>
+      <w:bookmarkStart w:id="33" w:name="_Toc345608373"/>
       <w:r>
         <w:rPr>
           <w:noProof/>
@@ -12488,8 +12691,8 @@
         <w:lastRenderedPageBreak/>
         <w:t>Failure to Control Processing Volumes.</w:t>
       </w:r>
-      <w:bookmarkEnd w:id="31"/>
       <w:bookmarkEnd w:id="32"/>
+      <w:bookmarkEnd w:id="33"/>
       <w:r>
         <w:rPr>
           <w:noProof/>
@@ -12682,14 +12885,14 @@
         <w:tbl>
           <w:tblPr>
             <w:tblStyle w:val="LightShading-Accent11"/>
-            <w:tblW w:w="9322" w:type="dxa"/>
+            <w:tblW w:w="5000" w:type="pct"/>
             <w:jc w:val="center"/>
             <w:tblLook w:val="0480" w:firstRow="0" w:lastRow="0" w:firstColumn="1" w:lastColumn="0" w:noHBand="0" w:noVBand="1"/>
           </w:tblPr>
           <w:tblGrid>
-            <w:gridCol w:w="3244"/>
-            <w:gridCol w:w="4842"/>
-            <w:gridCol w:w="1236"/>
+            <w:gridCol w:w="3217"/>
+            <w:gridCol w:w="4800"/>
+            <w:gridCol w:w="1225"/>
           </w:tblGrid>
           <w:tr>
             <w:trPr>
@@ -12700,7 +12903,7 @@
             <w:tc>
               <w:tcPr>
                 <w:cnfStyle w:val="001000000000" w:firstRow="0" w:lastRow="0" w:firstColumn="1" w:lastColumn="0" w:oddVBand="0" w:evenVBand="0" w:oddHBand="0" w:evenHBand="0" w:firstRowFirstColumn="0" w:firstRowLastColumn="0" w:lastRowFirstColumn="0" w:lastRowLastColumn="0"/>
-                <w:tcW w:w="3244" w:type="dxa"/>
+                <w:tcW w:w="1740" w:type="pct"/>
                 <w:tcBorders>
                   <w:top w:val="single" w:sz="8" w:space="0" w:color="4F81BD" w:themeColor="accent1"/>
                   <w:bottom w:val="single" w:sz="8" w:space="0" w:color="4F81BD" w:themeColor="accent1"/>
@@ -12735,7 +12938,7 @@
             </w:tc>
             <w:tc>
               <w:tcPr>
-                <w:tcW w:w="4842" w:type="dxa"/>
+                <w:tcW w:w="2597" w:type="pct"/>
                 <w:tcBorders>
                   <w:top w:val="single" w:sz="8" w:space="0" w:color="4F81BD" w:themeColor="accent1"/>
                   <w:bottom w:val="single" w:sz="8" w:space="0" w:color="4F81BD" w:themeColor="accent1"/>
@@ -12770,7 +12973,7 @@
             </w:tc>
             <w:tc>
               <w:tcPr>
-                <w:tcW w:w="1236" w:type="dxa"/>
+                <w:tcW w:w="663" w:type="pct"/>
                 <w:tcBorders>
                   <w:top w:val="single" w:sz="8" w:space="0" w:color="4F81BD" w:themeColor="accent1"/>
                   <w:bottom w:val="single" w:sz="8" w:space="0" w:color="4F81BD" w:themeColor="accent1"/>
@@ -12833,7 +13036,7 @@
             <w:tc>
               <w:tcPr>
                 <w:cnfStyle w:val="001000000000" w:firstRow="0" w:lastRow="0" w:firstColumn="1" w:lastColumn="0" w:oddVBand="0" w:evenVBand="0" w:oddHBand="0" w:evenHBand="0" w:firstRowFirstColumn="0" w:firstRowLastColumn="0" w:lastRowFirstColumn="0" w:lastRowLastColumn="0"/>
-                <w:tcW w:w="3244" w:type="dxa"/>
+                <w:tcW w:w="1740" w:type="pct"/>
                 <w:tcBorders>
                   <w:top w:val="single" w:sz="8" w:space="0" w:color="4F81BD" w:themeColor="accent1"/>
                   <w:left w:val="nil"/>
@@ -12871,7 +13074,7 @@
             </w:tc>
             <w:tc>
               <w:tcPr>
-                <w:tcW w:w="4842" w:type="dxa"/>
+                <w:tcW w:w="2597" w:type="pct"/>
                 <w:tcBorders>
                   <w:top w:val="single" w:sz="8" w:space="0" w:color="4F81BD" w:themeColor="accent1"/>
                   <w:left w:val="nil"/>
@@ -12905,7 +13108,7 @@
             </w:tc>
             <w:tc>
               <w:tcPr>
-                <w:tcW w:w="1236" w:type="dxa"/>
+                <w:tcW w:w="663" w:type="pct"/>
                 <w:tcBorders>
                   <w:top w:val="single" w:sz="8" w:space="0" w:color="4F81BD" w:themeColor="accent1"/>
                   <w:left w:val="nil"/>
@@ -12947,7 +13150,7 @@
             <w:tc>
               <w:tcPr>
                 <w:cnfStyle w:val="001000000000" w:firstRow="0" w:lastRow="0" w:firstColumn="1" w:lastColumn="0" w:oddVBand="0" w:evenVBand="0" w:oddHBand="0" w:evenHBand="0" w:firstRowFirstColumn="0" w:firstRowLastColumn="0" w:lastRowFirstColumn="0" w:lastRowLastColumn="0"/>
-                <w:tcW w:w="3244" w:type="dxa"/>
+                <w:tcW w:w="1740" w:type="pct"/>
                 <w:tcBorders>
                   <w:top w:val="nil"/>
                   <w:bottom w:val="nil"/>
@@ -12983,7 +13186,7 @@
             </w:tc>
             <w:tc>
               <w:tcPr>
-                <w:tcW w:w="4842" w:type="dxa"/>
+                <w:tcW w:w="2597" w:type="pct"/>
                 <w:tcBorders>
                   <w:top w:val="nil"/>
                   <w:bottom w:val="nil"/>
@@ -13015,7 +13218,7 @@
             </w:tc>
             <w:tc>
               <w:tcPr>
-                <w:tcW w:w="1236" w:type="dxa"/>
+                <w:tcW w:w="663" w:type="pct"/>
                 <w:tcBorders>
                   <w:top w:val="nil"/>
                   <w:bottom w:val="nil"/>
@@ -13054,7 +13257,7 @@
             <w:tc>
               <w:tcPr>
                 <w:cnfStyle w:val="001000000000" w:firstRow="0" w:lastRow="0" w:firstColumn="1" w:lastColumn="0" w:oddVBand="0" w:evenVBand="0" w:oddHBand="0" w:evenHBand="0" w:firstRowFirstColumn="0" w:firstRowLastColumn="0" w:lastRowFirstColumn="0" w:lastRowLastColumn="0"/>
-                <w:tcW w:w="3244" w:type="dxa"/>
+                <w:tcW w:w="1740" w:type="pct"/>
                 <w:tcBorders>
                   <w:top w:val="nil"/>
                   <w:bottom w:val="nil"/>
@@ -13090,7 +13293,7 @@
             </w:tc>
             <w:tc>
               <w:tcPr>
-                <w:tcW w:w="4842" w:type="dxa"/>
+                <w:tcW w:w="2597" w:type="pct"/>
                 <w:tcBorders>
                   <w:top w:val="nil"/>
                   <w:bottom w:val="nil"/>
@@ -13122,7 +13325,7 @@
             </w:tc>
             <w:tc>
               <w:tcPr>
-                <w:tcW w:w="1236" w:type="dxa"/>
+                <w:tcW w:w="663" w:type="pct"/>
                 <w:tcBorders>
                   <w:top w:val="nil"/>
                   <w:bottom w:val="nil"/>
@@ -13202,8 +13405,8 @@
           <w:noProof/>
         </w:rPr>
       </w:pPr>
-      <w:bookmarkStart w:id="33" w:name="_Toc306010805"/>
-      <w:bookmarkStart w:id="34" w:name="_Toc345608374"/>
+      <w:bookmarkStart w:id="34" w:name="_Toc306010805"/>
+      <w:bookmarkStart w:id="35" w:name="_Toc345608374"/>
       <w:r>
         <w:rPr>
           <w:noProof/>
@@ -13211,8 +13414,8 @@
         <w:lastRenderedPageBreak/>
         <w:t>Application Resource Imbalances.</w:t>
       </w:r>
-      <w:bookmarkEnd w:id="33"/>
       <w:bookmarkEnd w:id="34"/>
+      <w:bookmarkEnd w:id="35"/>
       <w:r>
         <w:rPr>
           <w:noProof/>
@@ -13394,8 +13597,8 @@
           <w:noProof/>
         </w:rPr>
       </w:pPr>
-      <w:bookmarkStart w:id="35" w:name="_Toc345608375"/>
-      <w:bookmarkEnd w:id="12"/>
+      <w:bookmarkStart w:id="36" w:name="_Toc345608375"/>
+      <w:bookmarkEnd w:id="13"/>
       <w:r>
         <w:rPr>
           <w:noProof/>
@@ -13403,7 +13606,7 @@
         <w:lastRenderedPageBreak/>
         <w:t>Appendix - Assessment Approach Overview</w:t>
       </w:r>
-      <w:bookmarkEnd w:id="35"/>
+      <w:bookmarkEnd w:id="36"/>
       <w:r>
         <w:rPr>
           <w:noProof/>
@@ -15818,8 +16021,6 @@
               </w:rPr>
               <w:t>Efficiency</w:t>
             </w:r>
-            <w:bookmarkStart w:id="36" w:name="_GoBack"/>
-            <w:bookmarkEnd w:id="36"/>
           </w:p>
         </w:tc>
         <w:tc>
@@ -16335,7 +16536,16 @@
                 <w:noProof/>
                 <w:sz w:val="20"/>
               </w:rPr>
-              <w:t>Attributes that make an application easier and quicker to modify</w:t>
+              <w:t xml:space="preserve">Attributes that make an application easier and </w:t>
+            </w:r>
+            <w:r>
+              <w:rPr>
+                <w:rFonts w:asciiTheme="minorHAnsi" w:hAnsiTheme="minorHAnsi" w:cstheme="minorHAnsi"/>
+                <w:noProof/>
+                <w:sz w:val="20"/>
+              </w:rPr>
+              <w:lastRenderedPageBreak/>
+              <w:t>quicker to modify</w:t>
             </w:r>
           </w:p>
         </w:tc>
@@ -16369,6 +16579,7 @@
                 <w:noProof/>
                 <w:sz w:val="20"/>
               </w:rPr>
+              <w:lastRenderedPageBreak/>
               <w:t>Improves business agility in responding to markets or customers</w:t>
             </w:r>
           </w:p>
@@ -16394,6 +16605,7 @@
                 <w:noProof/>
                 <w:sz w:val="20"/>
               </w:rPr>
+              <w:lastRenderedPageBreak/>
               <w:t>Reduces cost of ownership by reducing modification effort</w:t>
             </w:r>
           </w:p>
@@ -22804,7 +23016,29 @@
                 <w:szCs w:val="18"/>
                 <w:lang w:val="en-US"/>
               </w:rPr>
-              <w:t>A custom rule could be develop to identify and check the use of possible sanitization methods</w:t>
+              <w:t xml:space="preserve">A custom rule could be </w:t>
+            </w:r>
+            <w:proofErr w:type="gramStart"/>
+            <w:r>
+              <w:rPr>
+                <w:rFonts w:eastAsia="Times New Roman"/>
+                <w:color w:val="000000"/>
+                <w:sz w:val="18"/>
+                <w:szCs w:val="18"/>
+                <w:lang w:val="en-US"/>
+              </w:rPr>
+              <w:t>develop</w:t>
+            </w:r>
+            <w:proofErr w:type="gramEnd"/>
+            <w:r>
+              <w:rPr>
+                <w:rFonts w:eastAsia="Times New Roman"/>
+                <w:color w:val="000000"/>
+                <w:sz w:val="18"/>
+                <w:szCs w:val="18"/>
+                <w:lang w:val="en-US"/>
+              </w:rPr>
+              <w:t xml:space="preserve"> to identify and check the use of possible sanitization methods</w:t>
             </w:r>
           </w:p>
         </w:tc>
@@ -23000,7 +23234,29 @@
                 <w:szCs w:val="18"/>
                 <w:lang w:val="en-US"/>
               </w:rPr>
-              <w:t>consider getcookies as unsafe</w:t>
+              <w:t xml:space="preserve">consider </w:t>
+            </w:r>
+            <w:proofErr w:type="spellStart"/>
+            <w:r>
+              <w:rPr>
+                <w:rFonts w:eastAsia="Times New Roman"/>
+                <w:color w:val="000000"/>
+                <w:sz w:val="18"/>
+                <w:szCs w:val="18"/>
+                <w:lang w:val="en-US"/>
+              </w:rPr>
+              <w:t>getcookies</w:t>
+            </w:r>
+            <w:proofErr w:type="spellEnd"/>
+            <w:r>
+              <w:rPr>
+                <w:rFonts w:eastAsia="Times New Roman"/>
+                <w:color w:val="000000"/>
+                <w:sz w:val="18"/>
+                <w:szCs w:val="18"/>
+                <w:lang w:val="en-US"/>
+              </w:rPr>
+              <w:t xml:space="preserve"> as unsafe</w:t>
             </w:r>
           </w:p>
         </w:tc>
@@ -23232,7 +23488,29 @@
                 <w:szCs w:val="18"/>
                 <w:lang w:val="en-US"/>
               </w:rPr>
-              <w:t>Checking for privileges being appropriately implemented based on the scenario/usecase. Perform extensive input validation and canonicalization to minimize the chances of introducing a</w:t>
+              <w:t>Checking for privileges being appropriately implemented based on the scenario/</w:t>
+            </w:r>
+            <w:proofErr w:type="spellStart"/>
+            <w:r>
+              <w:rPr>
+                <w:rFonts w:eastAsia="Times New Roman"/>
+                <w:color w:val="000000"/>
+                <w:sz w:val="18"/>
+                <w:szCs w:val="18"/>
+                <w:lang w:val="en-US"/>
+              </w:rPr>
+              <w:t>usecase</w:t>
+            </w:r>
+            <w:proofErr w:type="spellEnd"/>
+            <w:r>
+              <w:rPr>
+                <w:rFonts w:eastAsia="Times New Roman"/>
+                <w:color w:val="000000"/>
+                <w:sz w:val="18"/>
+                <w:szCs w:val="18"/>
+                <w:lang w:val="en-US"/>
+              </w:rPr>
+              <w:t>. Perform extensive input validation and canonicalization to minimize the chances of introducing a</w:t>
             </w:r>
             <w:r>
               <w:rPr>
@@ -23280,7 +23558,29 @@
                 <w:szCs w:val="18"/>
                 <w:lang w:val="en-US"/>
               </w:rPr>
-              <w:t xml:space="preserve">By using dataflow mechanism identify the different permissions that the software and its users will need to perform their actions, such as file read and write permissions, network socket permissions, and so forth. Then raise voilations, if there are extra rights left unattended. </w:t>
+              <w:t xml:space="preserve">By using dataflow mechanism identify the different permissions that the software and its users will need to perform their actions, such as file read and write permissions, network socket permissions, and so forth. Then raise </w:t>
+            </w:r>
+            <w:proofErr w:type="spellStart"/>
+            <w:r>
+              <w:rPr>
+                <w:rFonts w:eastAsia="Times New Roman"/>
+                <w:color w:val="000000"/>
+                <w:sz w:val="18"/>
+                <w:szCs w:val="18"/>
+                <w:lang w:val="en-US"/>
+              </w:rPr>
+              <w:t>voilations</w:t>
+            </w:r>
+            <w:proofErr w:type="spellEnd"/>
+            <w:r>
+              <w:rPr>
+                <w:rFonts w:eastAsia="Times New Roman"/>
+                <w:color w:val="000000"/>
+                <w:sz w:val="18"/>
+                <w:szCs w:val="18"/>
+                <w:lang w:val="en-US"/>
+              </w:rPr>
+              <w:t xml:space="preserve">, if there are extra rights left unattended. </w:t>
             </w:r>
           </w:p>
         </w:tc>
@@ -23475,7 +23775,29 @@
                 <w:szCs w:val="18"/>
                 <w:lang w:val="en-US"/>
               </w:rPr>
-              <w:t>consider getcookies as unsafe</w:t>
+              <w:t xml:space="preserve">consider </w:t>
+            </w:r>
+            <w:proofErr w:type="spellStart"/>
+            <w:r>
+              <w:rPr>
+                <w:rFonts w:eastAsia="Times New Roman"/>
+                <w:color w:val="000000"/>
+                <w:sz w:val="18"/>
+                <w:szCs w:val="18"/>
+                <w:lang w:val="en-US"/>
+              </w:rPr>
+              <w:t>getcookies</w:t>
+            </w:r>
+            <w:proofErr w:type="spellEnd"/>
+            <w:r>
+              <w:rPr>
+                <w:rFonts w:eastAsia="Times New Roman"/>
+                <w:color w:val="000000"/>
+                <w:sz w:val="18"/>
+                <w:szCs w:val="18"/>
+                <w:lang w:val="en-US"/>
+              </w:rPr>
+              <w:t xml:space="preserve"> as unsafe</w:t>
             </w:r>
           </w:p>
         </w:tc>
@@ -26146,7 +26468,7 @@
 </file>
 
 <file path=word/endnotes.xml><?xml version="1.0" encoding="utf-8"?>
-<w:endnotes xmlns:wpc="http://schemas.microsoft.com/office/word/2010/wordprocessingCanvas" xmlns:mc="http://schemas.openxmlformats.org/markup-compatibility/2006" xmlns:o="urn:schemas-microsoft-com:office:office" xmlns:r="http://schemas.openxmlformats.org/officeDocument/2006/relationships" xmlns:m="http://schemas.openxmlformats.org/officeDocument/2006/math" xmlns:v="urn:schemas-microsoft-com:vml" xmlns:wp14="http://schemas.microsoft.com/office/word/2010/wordprocessingDrawing" xmlns:wp="http://schemas.openxmlformats.org/drawingml/2006/wordprocessingDrawing" xmlns:w10="urn:schemas-microsoft-com:office:word" xmlns:w="http://schemas.openxmlformats.org/wordprocessingml/2006/main" xmlns:w14="http://schemas.microsoft.com/office/word/2010/wordml" xmlns:w15="http://schemas.microsoft.com/office/word/2012/wordml" xmlns:wpg="http://schemas.microsoft.com/office/word/2010/wordprocessingGroup" xmlns:wpi="http://schemas.microsoft.com/office/word/2010/wordprocessingInk" xmlns:wne="http://schemas.microsoft.com/office/word/2006/wordml" xmlns:wps="http://schemas.microsoft.com/office/word/2010/wordprocessingShape" mc:Ignorable="w14 w15 wp14">
+<w:endnotes xmlns:wpc="http://schemas.microsoft.com/office/word/2010/wordprocessingCanvas" xmlns:cx="http://schemas.microsoft.com/office/drawing/2014/chartex" xmlns:cx1="http://schemas.microsoft.com/office/drawing/2015/9/8/chartex" xmlns:cx2="http://schemas.microsoft.com/office/drawing/2015/10/21/chartex" xmlns:cx3="http://schemas.microsoft.com/office/drawing/2016/5/9/chartex" xmlns:cx4="http://schemas.microsoft.com/office/drawing/2016/5/10/chartex" xmlns:cx5="http://schemas.microsoft.com/office/drawing/2016/5/11/chartex" xmlns:cx6="http://schemas.microsoft.com/office/drawing/2016/5/12/chartex" xmlns:cx7="http://schemas.microsoft.com/office/drawing/2016/5/13/chartex" xmlns:cx8="http://schemas.microsoft.com/office/drawing/2016/5/14/chartex" xmlns:mc="http://schemas.openxmlformats.org/markup-compatibility/2006" xmlns:aink="http://schemas.microsoft.com/office/drawing/2016/ink" xmlns:am3d="http://schemas.microsoft.com/office/drawing/2017/model3d" xmlns:o="urn:schemas-microsoft-com:office:office" xmlns:r="http://schemas.openxmlformats.org/officeDocument/2006/relationships" xmlns:m="http://schemas.openxmlformats.org/officeDocument/2006/math" xmlns:v="urn:schemas-microsoft-com:vml" xmlns:wp14="http://schemas.microsoft.com/office/word/2010/wordprocessingDrawing" xmlns:wp="http://schemas.openxmlformats.org/drawingml/2006/wordprocessingDrawing" xmlns:w10="urn:schemas-microsoft-com:office:word" xmlns:w="http://schemas.openxmlformats.org/wordprocessingml/2006/main" xmlns:w14="http://schemas.microsoft.com/office/word/2010/wordml" xmlns:w15="http://schemas.microsoft.com/office/word/2012/wordml" xmlns:w16cid="http://schemas.microsoft.com/office/word/2016/wordml/cid" xmlns:w16se="http://schemas.microsoft.com/office/word/2015/wordml/symex" xmlns:wpg="http://schemas.microsoft.com/office/word/2010/wordprocessingGroup" xmlns:wpi="http://schemas.microsoft.com/office/word/2010/wordprocessingInk" xmlns:wne="http://schemas.microsoft.com/office/word/2006/wordml" xmlns:wps="http://schemas.microsoft.com/office/word/2010/wordprocessingShape" mc:Ignorable="w14 w15 w16se w16cid wp14">
   <w:endnote w:type="separator" w:id="-1">
     <w:p>
       <w:pPr>
@@ -26171,7 +26493,7 @@
 </file>
 
 <file path=word/footer1.xml><?xml version="1.0" encoding="utf-8"?>
-<w:ftr xmlns:wpc="http://schemas.microsoft.com/office/word/2010/wordprocessingCanvas" xmlns:mc="http://schemas.openxmlformats.org/markup-compatibility/2006" xmlns:o="urn:schemas-microsoft-com:office:office" xmlns:r="http://schemas.openxmlformats.org/officeDocument/2006/relationships" xmlns:m="http://schemas.openxmlformats.org/officeDocument/2006/math" xmlns:v="urn:schemas-microsoft-com:vml" xmlns:wp14="http://schemas.microsoft.com/office/word/2010/wordprocessingDrawing" xmlns:wp="http://schemas.openxmlformats.org/drawingml/2006/wordprocessingDrawing" xmlns:w10="urn:schemas-microsoft-com:office:word" xmlns:w="http://schemas.openxmlformats.org/wordprocessingml/2006/main" xmlns:w14="http://schemas.microsoft.com/office/word/2010/wordml" xmlns:w15="http://schemas.microsoft.com/office/word/2012/wordml" xmlns:wpg="http://schemas.microsoft.com/office/word/2010/wordprocessingGroup" xmlns:wpi="http://schemas.microsoft.com/office/word/2010/wordprocessingInk" xmlns:wne="http://schemas.microsoft.com/office/word/2006/wordml" xmlns:wps="http://schemas.microsoft.com/office/word/2010/wordprocessingShape" mc:Ignorable="w14 w15 wp14">
+<w:ftr xmlns:wpc="http://schemas.microsoft.com/office/word/2010/wordprocessingCanvas" xmlns:cx="http://schemas.microsoft.com/office/drawing/2014/chartex" xmlns:cx1="http://schemas.microsoft.com/office/drawing/2015/9/8/chartex" xmlns:cx2="http://schemas.microsoft.com/office/drawing/2015/10/21/chartex" xmlns:cx3="http://schemas.microsoft.com/office/drawing/2016/5/9/chartex" xmlns:cx4="http://schemas.microsoft.com/office/drawing/2016/5/10/chartex" xmlns:cx5="http://schemas.microsoft.com/office/drawing/2016/5/11/chartex" xmlns:cx6="http://schemas.microsoft.com/office/drawing/2016/5/12/chartex" xmlns:cx7="http://schemas.microsoft.com/office/drawing/2016/5/13/chartex" xmlns:cx8="http://schemas.microsoft.com/office/drawing/2016/5/14/chartex" xmlns:mc="http://schemas.openxmlformats.org/markup-compatibility/2006" xmlns:aink="http://schemas.microsoft.com/office/drawing/2016/ink" xmlns:am3d="http://schemas.microsoft.com/office/drawing/2017/model3d" xmlns:o="urn:schemas-microsoft-com:office:office" xmlns:r="http://schemas.openxmlformats.org/officeDocument/2006/relationships" xmlns:m="http://schemas.openxmlformats.org/officeDocument/2006/math" xmlns:v="urn:schemas-microsoft-com:vml" xmlns:wp14="http://schemas.microsoft.com/office/word/2010/wordprocessingDrawing" xmlns:wp="http://schemas.openxmlformats.org/drawingml/2006/wordprocessingDrawing" xmlns:w10="urn:schemas-microsoft-com:office:word" xmlns:w="http://schemas.openxmlformats.org/wordprocessingml/2006/main" xmlns:w14="http://schemas.microsoft.com/office/word/2010/wordml" xmlns:w15="http://schemas.microsoft.com/office/word/2012/wordml" xmlns:w16cid="http://schemas.microsoft.com/office/word/2016/wordml/cid" xmlns:w16se="http://schemas.microsoft.com/office/word/2015/wordml/symex" xmlns:wpg="http://schemas.microsoft.com/office/word/2010/wordprocessingGroup" xmlns:wpi="http://schemas.microsoft.com/office/word/2010/wordprocessingInk" xmlns:wne="http://schemas.microsoft.com/office/word/2006/wordml" xmlns:wps="http://schemas.microsoft.com/office/word/2010/wordprocessingShape" mc:Ignorable="w14 w15 w16se w16cid wp14">
   <w:p>
     <w:pPr>
       <w:pStyle w:val="Footer"/>
@@ -26297,7 +26619,7 @@
 </file>
 
 <file path=word/footer2.xml><?xml version="1.0" encoding="utf-8"?>
-<w:ftr xmlns:wpc="http://schemas.microsoft.com/office/word/2010/wordprocessingCanvas" xmlns:mc="http://schemas.openxmlformats.org/markup-compatibility/2006" xmlns:o="urn:schemas-microsoft-com:office:office" xmlns:r="http://schemas.openxmlformats.org/officeDocument/2006/relationships" xmlns:m="http://schemas.openxmlformats.org/officeDocument/2006/math" xmlns:v="urn:schemas-microsoft-com:vml" xmlns:wp14="http://schemas.microsoft.com/office/word/2010/wordprocessingDrawing" xmlns:wp="http://schemas.openxmlformats.org/drawingml/2006/wordprocessingDrawing" xmlns:w10="urn:schemas-microsoft-com:office:word" xmlns:w="http://schemas.openxmlformats.org/wordprocessingml/2006/main" xmlns:w14="http://schemas.microsoft.com/office/word/2010/wordml" xmlns:w15="http://schemas.microsoft.com/office/word/2012/wordml" xmlns:wpg="http://schemas.microsoft.com/office/word/2010/wordprocessingGroup" xmlns:wpi="http://schemas.microsoft.com/office/word/2010/wordprocessingInk" xmlns:wne="http://schemas.microsoft.com/office/word/2006/wordml" xmlns:wps="http://schemas.microsoft.com/office/word/2010/wordprocessingShape" mc:Ignorable="w14 w15 wp14">
+<w:ftr xmlns:wpc="http://schemas.microsoft.com/office/word/2010/wordprocessingCanvas" xmlns:cx="http://schemas.microsoft.com/office/drawing/2014/chartex" xmlns:cx1="http://schemas.microsoft.com/office/drawing/2015/9/8/chartex" xmlns:cx2="http://schemas.microsoft.com/office/drawing/2015/10/21/chartex" xmlns:cx3="http://schemas.microsoft.com/office/drawing/2016/5/9/chartex" xmlns:cx4="http://schemas.microsoft.com/office/drawing/2016/5/10/chartex" xmlns:cx5="http://schemas.microsoft.com/office/drawing/2016/5/11/chartex" xmlns:cx6="http://schemas.microsoft.com/office/drawing/2016/5/12/chartex" xmlns:cx7="http://schemas.microsoft.com/office/drawing/2016/5/13/chartex" xmlns:cx8="http://schemas.microsoft.com/office/drawing/2016/5/14/chartex" xmlns:mc="http://schemas.openxmlformats.org/markup-compatibility/2006" xmlns:aink="http://schemas.microsoft.com/office/drawing/2016/ink" xmlns:am3d="http://schemas.microsoft.com/office/drawing/2017/model3d" xmlns:o="urn:schemas-microsoft-com:office:office" xmlns:r="http://schemas.openxmlformats.org/officeDocument/2006/relationships" xmlns:m="http://schemas.openxmlformats.org/officeDocument/2006/math" xmlns:v="urn:schemas-microsoft-com:vml" xmlns:wp14="http://schemas.microsoft.com/office/word/2010/wordprocessingDrawing" xmlns:wp="http://schemas.openxmlformats.org/drawingml/2006/wordprocessingDrawing" xmlns:w10="urn:schemas-microsoft-com:office:word" xmlns:w="http://schemas.openxmlformats.org/wordprocessingml/2006/main" xmlns:w14="http://schemas.microsoft.com/office/word/2010/wordml" xmlns:w15="http://schemas.microsoft.com/office/word/2012/wordml" xmlns:w16cid="http://schemas.microsoft.com/office/word/2016/wordml/cid" xmlns:w16se="http://schemas.microsoft.com/office/word/2015/wordml/symex" xmlns:wpg="http://schemas.microsoft.com/office/word/2010/wordprocessingGroup" xmlns:wpi="http://schemas.microsoft.com/office/word/2010/wordprocessingInk" xmlns:wne="http://schemas.microsoft.com/office/word/2006/wordml" xmlns:wps="http://schemas.microsoft.com/office/word/2010/wordprocessingShape" mc:Ignorable="w14 w15 w16se w16cid wp14">
   <w:p>
     <w:pPr>
       <w:pStyle w:val="Footer"/>
@@ -26362,7 +26684,7 @@
 </file>
 
 <file path=word/footnotes.xml><?xml version="1.0" encoding="utf-8"?>
-<w:footnotes xmlns:wpc="http://schemas.microsoft.com/office/word/2010/wordprocessingCanvas" xmlns:mc="http://schemas.openxmlformats.org/markup-compatibility/2006" xmlns:o="urn:schemas-microsoft-com:office:office" xmlns:r="http://schemas.openxmlformats.org/officeDocument/2006/relationships" xmlns:m="http://schemas.openxmlformats.org/officeDocument/2006/math" xmlns:v="urn:schemas-microsoft-com:vml" xmlns:wp14="http://schemas.microsoft.com/office/word/2010/wordprocessingDrawing" xmlns:wp="http://schemas.openxmlformats.org/drawingml/2006/wordprocessingDrawing" xmlns:w10="urn:schemas-microsoft-com:office:word" xmlns:w="http://schemas.openxmlformats.org/wordprocessingml/2006/main" xmlns:w14="http://schemas.microsoft.com/office/word/2010/wordml" xmlns:w15="http://schemas.microsoft.com/office/word/2012/wordml" xmlns:wpg="http://schemas.microsoft.com/office/word/2010/wordprocessingGroup" xmlns:wpi="http://schemas.microsoft.com/office/word/2010/wordprocessingInk" xmlns:wne="http://schemas.microsoft.com/office/word/2006/wordml" xmlns:wps="http://schemas.microsoft.com/office/word/2010/wordprocessingShape" mc:Ignorable="w14 w15 wp14">
+<w:footnotes xmlns:wpc="http://schemas.microsoft.com/office/word/2010/wordprocessingCanvas" xmlns:cx="http://schemas.microsoft.com/office/drawing/2014/chartex" xmlns:cx1="http://schemas.microsoft.com/office/drawing/2015/9/8/chartex" xmlns:cx2="http://schemas.microsoft.com/office/drawing/2015/10/21/chartex" xmlns:cx3="http://schemas.microsoft.com/office/drawing/2016/5/9/chartex" xmlns:cx4="http://schemas.microsoft.com/office/drawing/2016/5/10/chartex" xmlns:cx5="http://schemas.microsoft.com/office/drawing/2016/5/11/chartex" xmlns:cx6="http://schemas.microsoft.com/office/drawing/2016/5/12/chartex" xmlns:cx7="http://schemas.microsoft.com/office/drawing/2016/5/13/chartex" xmlns:cx8="http://schemas.microsoft.com/office/drawing/2016/5/14/chartex" xmlns:mc="http://schemas.openxmlformats.org/markup-compatibility/2006" xmlns:aink="http://schemas.microsoft.com/office/drawing/2016/ink" xmlns:am3d="http://schemas.microsoft.com/office/drawing/2017/model3d" xmlns:o="urn:schemas-microsoft-com:office:office" xmlns:r="http://schemas.openxmlformats.org/officeDocument/2006/relationships" xmlns:m="http://schemas.openxmlformats.org/officeDocument/2006/math" xmlns:v="urn:schemas-microsoft-com:vml" xmlns:wp14="http://schemas.microsoft.com/office/word/2010/wordprocessingDrawing" xmlns:wp="http://schemas.openxmlformats.org/drawingml/2006/wordprocessingDrawing" xmlns:w10="urn:schemas-microsoft-com:office:word" xmlns:w="http://schemas.openxmlformats.org/wordprocessingml/2006/main" xmlns:w14="http://schemas.microsoft.com/office/word/2010/wordml" xmlns:w15="http://schemas.microsoft.com/office/word/2012/wordml" xmlns:w16cid="http://schemas.microsoft.com/office/word/2016/wordml/cid" xmlns:w16se="http://schemas.microsoft.com/office/word/2015/wordml/symex" xmlns:wpg="http://schemas.microsoft.com/office/word/2010/wordprocessingGroup" xmlns:wpi="http://schemas.microsoft.com/office/word/2010/wordprocessingInk" xmlns:wne="http://schemas.microsoft.com/office/word/2006/wordml" xmlns:wps="http://schemas.microsoft.com/office/word/2010/wordprocessingShape" mc:Ignorable="w14 w15 w16se w16cid wp14">
   <w:footnote w:type="separator" w:id="-1">
     <w:p>
       <w:pPr>
@@ -26387,7 +26709,7 @@
 </file>
 
 <file path=word/header1.xml><?xml version="1.0" encoding="utf-8"?>
-<w:hdr xmlns:wpc="http://schemas.microsoft.com/office/word/2010/wordprocessingCanvas" xmlns:mc="http://schemas.openxmlformats.org/markup-compatibility/2006" xmlns:o="urn:schemas-microsoft-com:office:office" xmlns:r="http://schemas.openxmlformats.org/officeDocument/2006/relationships" xmlns:m="http://schemas.openxmlformats.org/officeDocument/2006/math" xmlns:v="urn:schemas-microsoft-com:vml" xmlns:wp14="http://schemas.microsoft.com/office/word/2010/wordprocessingDrawing" xmlns:wp="http://schemas.openxmlformats.org/drawingml/2006/wordprocessingDrawing" xmlns:w10="urn:schemas-microsoft-com:office:word" xmlns:w="http://schemas.openxmlformats.org/wordprocessingml/2006/main" xmlns:w14="http://schemas.microsoft.com/office/word/2010/wordml" xmlns:w15="http://schemas.microsoft.com/office/word/2012/wordml" xmlns:wpg="http://schemas.microsoft.com/office/word/2010/wordprocessingGroup" xmlns:wpi="http://schemas.microsoft.com/office/word/2010/wordprocessingInk" xmlns:wne="http://schemas.microsoft.com/office/word/2006/wordml" xmlns:wps="http://schemas.microsoft.com/office/word/2010/wordprocessingShape" mc:Ignorable="w14 w15 wp14">
+<w:hdr xmlns:wpc="http://schemas.microsoft.com/office/word/2010/wordprocessingCanvas" xmlns:cx="http://schemas.microsoft.com/office/drawing/2014/chartex" xmlns:cx1="http://schemas.microsoft.com/office/drawing/2015/9/8/chartex" xmlns:cx2="http://schemas.microsoft.com/office/drawing/2015/10/21/chartex" xmlns:cx3="http://schemas.microsoft.com/office/drawing/2016/5/9/chartex" xmlns:cx4="http://schemas.microsoft.com/office/drawing/2016/5/10/chartex" xmlns:cx5="http://schemas.microsoft.com/office/drawing/2016/5/11/chartex" xmlns:cx6="http://schemas.microsoft.com/office/drawing/2016/5/12/chartex" xmlns:cx7="http://schemas.microsoft.com/office/drawing/2016/5/13/chartex" xmlns:cx8="http://schemas.microsoft.com/office/drawing/2016/5/14/chartex" xmlns:mc="http://schemas.openxmlformats.org/markup-compatibility/2006" xmlns:aink="http://schemas.microsoft.com/office/drawing/2016/ink" xmlns:am3d="http://schemas.microsoft.com/office/drawing/2017/model3d" xmlns:o="urn:schemas-microsoft-com:office:office" xmlns:r="http://schemas.openxmlformats.org/officeDocument/2006/relationships" xmlns:m="http://schemas.openxmlformats.org/officeDocument/2006/math" xmlns:v="urn:schemas-microsoft-com:vml" xmlns:wp14="http://schemas.microsoft.com/office/word/2010/wordprocessingDrawing" xmlns:wp="http://schemas.openxmlformats.org/drawingml/2006/wordprocessingDrawing" xmlns:w10="urn:schemas-microsoft-com:office:word" xmlns:w="http://schemas.openxmlformats.org/wordprocessingml/2006/main" xmlns:w14="http://schemas.microsoft.com/office/word/2010/wordml" xmlns:w15="http://schemas.microsoft.com/office/word/2012/wordml" xmlns:w16cid="http://schemas.microsoft.com/office/word/2016/wordml/cid" xmlns:w16se="http://schemas.microsoft.com/office/word/2015/wordml/symex" xmlns:wpg="http://schemas.microsoft.com/office/word/2010/wordprocessingGroup" xmlns:wpi="http://schemas.microsoft.com/office/word/2010/wordprocessingInk" xmlns:wne="http://schemas.microsoft.com/office/word/2006/wordml" xmlns:wps="http://schemas.microsoft.com/office/word/2010/wordprocessingShape" mc:Ignorable="w14 w15 w16se w16cid wp14">
   <w:p>
     <w:pPr>
       <w:spacing w:after="0" w:line="240" w:lineRule="auto"/>
@@ -26488,7 +26810,7 @@
 </file>
 
 <file path=word/numbering.xml><?xml version="1.0" encoding="utf-8"?>
-<w:numbering xmlns:wpc="http://schemas.microsoft.com/office/word/2010/wordprocessingCanvas" xmlns:mc="http://schemas.openxmlformats.org/markup-compatibility/2006" xmlns:o="urn:schemas-microsoft-com:office:office" xmlns:r="http://schemas.openxmlformats.org/officeDocument/2006/relationships" xmlns:m="http://schemas.openxmlformats.org/officeDocument/2006/math" xmlns:v="urn:schemas-microsoft-com:vml" xmlns:wp14="http://schemas.microsoft.com/office/word/2010/wordprocessingDrawing" xmlns:wp="http://schemas.openxmlformats.org/drawingml/2006/wordprocessingDrawing" xmlns:w10="urn:schemas-microsoft-com:office:word" xmlns:w="http://schemas.openxmlformats.org/wordprocessingml/2006/main" xmlns:w14="http://schemas.microsoft.com/office/word/2010/wordml" xmlns:w15="http://schemas.microsoft.com/office/word/2012/wordml" xmlns:wpg="http://schemas.microsoft.com/office/word/2010/wordprocessingGroup" xmlns:wpi="http://schemas.microsoft.com/office/word/2010/wordprocessingInk" xmlns:wne="http://schemas.microsoft.com/office/word/2006/wordml" xmlns:wps="http://schemas.microsoft.com/office/word/2010/wordprocessingShape" mc:Ignorable="w14 w15 wp14">
+<w:numbering xmlns:wpc="http://schemas.microsoft.com/office/word/2010/wordprocessingCanvas" xmlns:cx="http://schemas.microsoft.com/office/drawing/2014/chartex" xmlns:cx1="http://schemas.microsoft.com/office/drawing/2015/9/8/chartex" xmlns:cx2="http://schemas.microsoft.com/office/drawing/2015/10/21/chartex" xmlns:cx3="http://schemas.microsoft.com/office/drawing/2016/5/9/chartex" xmlns:cx4="http://schemas.microsoft.com/office/drawing/2016/5/10/chartex" xmlns:cx5="http://schemas.microsoft.com/office/drawing/2016/5/11/chartex" xmlns:cx6="http://schemas.microsoft.com/office/drawing/2016/5/12/chartex" xmlns:cx7="http://schemas.microsoft.com/office/drawing/2016/5/13/chartex" xmlns:cx8="http://schemas.microsoft.com/office/drawing/2016/5/14/chartex" xmlns:mc="http://schemas.openxmlformats.org/markup-compatibility/2006" xmlns:aink="http://schemas.microsoft.com/office/drawing/2016/ink" xmlns:am3d="http://schemas.microsoft.com/office/drawing/2017/model3d" xmlns:o="urn:schemas-microsoft-com:office:office" xmlns:r="http://schemas.openxmlformats.org/officeDocument/2006/relationships" xmlns:m="http://schemas.openxmlformats.org/officeDocument/2006/math" xmlns:v="urn:schemas-microsoft-com:vml" xmlns:wp14="http://schemas.microsoft.com/office/word/2010/wordprocessingDrawing" xmlns:wp="http://schemas.openxmlformats.org/drawingml/2006/wordprocessingDrawing" xmlns:w10="urn:schemas-microsoft-com:office:word" xmlns:w="http://schemas.openxmlformats.org/wordprocessingml/2006/main" xmlns:w14="http://schemas.microsoft.com/office/word/2010/wordml" xmlns:w15="http://schemas.microsoft.com/office/word/2012/wordml" xmlns:w16cid="http://schemas.microsoft.com/office/word/2016/wordml/cid" xmlns:w16se="http://schemas.microsoft.com/office/word/2015/wordml/symex" xmlns:wpg="http://schemas.microsoft.com/office/word/2010/wordprocessingGroup" xmlns:wpi="http://schemas.microsoft.com/office/word/2010/wordprocessingInk" xmlns:wne="http://schemas.microsoft.com/office/word/2006/wordml" xmlns:wps="http://schemas.microsoft.com/office/word/2010/wordprocessingShape" mc:Ignorable="w14 w15 w16se w16cid wp14">
   <w:abstractNum w:abstractNumId="0" w15:restartNumberingAfterBreak="0">
     <w:nsid w:val="FFFFFF82"/>
     <w:multiLevelType w:val="singleLevel"/>
@@ -27295,7 +27617,7 @@
 </file>
 
 <file path=word/styles.xml><?xml version="1.0" encoding="utf-8"?>
-<w:styles xmlns:mc="http://schemas.openxmlformats.org/markup-compatibility/2006" xmlns:r="http://schemas.openxmlformats.org/officeDocument/2006/relationships" xmlns:w="http://schemas.openxmlformats.org/wordprocessingml/2006/main" xmlns:w14="http://schemas.microsoft.com/office/word/2010/wordml" xmlns:w15="http://schemas.microsoft.com/office/word/2012/wordml" mc:Ignorable="w14 w15">
+<w:styles xmlns:mc="http://schemas.openxmlformats.org/markup-compatibility/2006" xmlns:r="http://schemas.openxmlformats.org/officeDocument/2006/relationships" xmlns:w="http://schemas.openxmlformats.org/wordprocessingml/2006/main" xmlns:w14="http://schemas.microsoft.com/office/word/2010/wordml" xmlns:w15="http://schemas.microsoft.com/office/word/2012/wordml" xmlns:w16cid="http://schemas.microsoft.com/office/word/2016/wordml/cid" xmlns:w16se="http://schemas.microsoft.com/office/word/2015/wordml/symex" mc:Ignorable="w14 w15 w16se w16cid">
   <w:docDefaults>
     <w:rPrDefault>
       <w:rPr>
@@ -27305,7 +27627,7 @@
     </w:rPrDefault>
     <w:pPrDefault/>
   </w:docDefaults>
-  <w:latentStyles w:defLockedState="0" w:defUIPriority="99" w:defSemiHidden="0" w:defUnhideWhenUsed="0" w:defQFormat="0" w:count="371">
+  <w:latentStyles w:defLockedState="0" w:defUIPriority="99" w:defSemiHidden="0" w:defUnhideWhenUsed="0" w:defQFormat="0" w:count="375">
     <w:lsdException w:name="Normal" w:uiPriority="0" w:qFormat="1"/>
     <w:lsdException w:name="heading 1" w:uiPriority="0" w:qFormat="1"/>
     <w:lsdException w:name="heading 2" w:semiHidden="1" w:uiPriority="0" w:unhideWhenUsed="1" w:qFormat="1"/>
@@ -27411,7 +27733,6 @@
     <w:lsdException w:name="HTML Sample" w:semiHidden="1" w:unhideWhenUsed="1"/>
     <w:lsdException w:name="HTML Typewriter" w:semiHidden="1" w:unhideWhenUsed="1"/>
     <w:lsdException w:name="HTML Variable" w:semiHidden="1" w:unhideWhenUsed="1"/>
-    <w:lsdException w:name="Normal Table" w:semiHidden="1" w:unhideWhenUsed="1"/>
     <w:lsdException w:name="annotation subject" w:semiHidden="1" w:unhideWhenUsed="1"/>
     <w:lsdException w:name="No List" w:semiHidden="1" w:unhideWhenUsed="1"/>
     <w:lsdException w:name="Outline List 1" w:semiHidden="1" w:unhideWhenUsed="1"/>
@@ -27455,10 +27776,8 @@
     <w:lsdException w:name="Table Elegant" w:semiHidden="1" w:unhideWhenUsed="1"/>
     <w:lsdException w:name="Table Professional" w:semiHidden="1" w:unhideWhenUsed="1"/>
     <w:lsdException w:name="Table Subtle 1" w:semiHidden="1" w:unhideWhenUsed="1"/>
-    <w:lsdException w:name="Table Subtle 2" w:semiHidden="1" w:unhideWhenUsed="1"/>
     <w:lsdException w:name="Table Web 1" w:semiHidden="1" w:unhideWhenUsed="1"/>
     <w:lsdException w:name="Table Web 2" w:semiHidden="1" w:unhideWhenUsed="1"/>
-    <w:lsdException w:name="Table Web 3" w:semiHidden="1" w:unhideWhenUsed="1"/>
     <w:lsdException w:name="Balloon Text" w:semiHidden="1" w:unhideWhenUsed="1"/>
     <w:lsdException w:name="Table Grid" w:uiPriority="0"/>
     <w:lsdException w:name="Table Theme" w:semiHidden="1" w:unhideWhenUsed="1"/>
@@ -27677,6 +27996,10 @@
     <w:lsdException w:name="List Table 5 Dark Accent 6" w:uiPriority="50"/>
     <w:lsdException w:name="List Table 6 Colorful Accent 6" w:uiPriority="51"/>
     <w:lsdException w:name="List Table 7 Colorful Accent 6" w:uiPriority="52"/>
+    <w:lsdException w:name="Mention" w:semiHidden="1" w:unhideWhenUsed="1"/>
+    <w:lsdException w:name="Smart Hyperlink" w:semiHidden="1" w:unhideWhenUsed="1"/>
+    <w:lsdException w:name="Hashtag" w:semiHidden="1" w:unhideWhenUsed="1"/>
+    <w:lsdException w:name="Unresolved Mention" w:semiHidden="1" w:unhideWhenUsed="1"/>
   </w:latentStyles>
   <w:style w:type="paragraph" w:default="1" w:styleId="Normal">
     <w:name w:val="Normal"/>
@@ -30049,7 +30372,7 @@
 </file>
 
 <file path=word/charts/chart1.xml><?xml version="1.0" encoding="utf-8"?>
-<c:chartSpace xmlns:c="http://schemas.openxmlformats.org/drawingml/2006/chart" xmlns:a="http://schemas.openxmlformats.org/drawingml/2006/main" xmlns:r="http://schemas.openxmlformats.org/officeDocument/2006/relationships">
+<c:chartSpace xmlns:c="http://schemas.openxmlformats.org/drawingml/2006/chart" xmlns:a="http://schemas.openxmlformats.org/drawingml/2006/main" xmlns:r="http://schemas.openxmlformats.org/officeDocument/2006/relationships" xmlns:c16r2="http://schemas.microsoft.com/office/drawing/2015/06/chart">
   <c:date1904 val="0"/>
   <c:lang val="en-US"/>
   <c:roundedCorners val="0"/>
@@ -30108,6 +30431,9 @@
               <c:showBubbleSize val="0"/>
               <c:extLst>
                 <c:ext xmlns:c15="http://schemas.microsoft.com/office/drawing/2012/chart" uri="{CE6537A1-D6FC-4f65-9D91-7224C49458BB}"/>
+                <c:ext xmlns:c16="http://schemas.microsoft.com/office/drawing/2014/chart" uri="{C3380CC4-5D6E-409C-BE32-E72D297353CC}">
+                  <c16:uniqueId val="{00000000-1E52-4152-B905-BA860E7DB31B}"/>
+                </c:ext>
               </c:extLst>
             </c:dLbl>
             <c:dLbl>
@@ -30126,6 +30452,9 @@
               <c:showBubbleSize val="0"/>
               <c:extLst>
                 <c:ext xmlns:c15="http://schemas.microsoft.com/office/drawing/2012/chart" uri="{CE6537A1-D6FC-4f65-9D91-7224C49458BB}"/>
+                <c:ext xmlns:c16="http://schemas.microsoft.com/office/drawing/2014/chart" uri="{C3380CC4-5D6E-409C-BE32-E72D297353CC}">
+                  <c16:uniqueId val="{00000001-1E52-4152-B905-BA860E7DB31B}"/>
+                </c:ext>
               </c:extLst>
             </c:dLbl>
             <c:spPr>
@@ -30213,6 +30542,11 @@
               </c:numCache>
             </c:numRef>
           </c:val>
+          <c:extLst>
+            <c:ext xmlns:c16="http://schemas.microsoft.com/office/drawing/2014/chart" uri="{C3380CC4-5D6E-409C-BE32-E72D297353CC}">
+              <c16:uniqueId val="{00000002-1E52-4152-B905-BA860E7DB31B}"/>
+            </c:ext>
+          </c:extLst>
         </c:ser>
         <c:dLbls>
           <c:showLegendKey val="0"/>
@@ -30253,7 +30587,7 @@
 </file>
 
 <file path=word/charts/chart2.xml><?xml version="1.0" encoding="utf-8"?>
-<c:chartSpace xmlns:c="http://schemas.openxmlformats.org/drawingml/2006/chart" xmlns:a="http://schemas.openxmlformats.org/drawingml/2006/main" xmlns:r="http://schemas.openxmlformats.org/officeDocument/2006/relationships">
+<c:chartSpace xmlns:c="http://schemas.openxmlformats.org/drawingml/2006/chart" xmlns:a="http://schemas.openxmlformats.org/drawingml/2006/main" xmlns:r="http://schemas.openxmlformats.org/officeDocument/2006/relationships" xmlns:c16r2="http://schemas.microsoft.com/office/drawing/2015/06/chart">
   <c:date1904 val="0"/>
   <c:lang val="en-US"/>
   <c:roundedCorners val="0"/>
@@ -30366,6 +30700,11 @@
               </c:numCache>
             </c:numRef>
           </c:val>
+          <c:extLst>
+            <c:ext xmlns:c16="http://schemas.microsoft.com/office/drawing/2014/chart" uri="{C3380CC4-5D6E-409C-BE32-E72D297353CC}">
+              <c16:uniqueId val="{00000000-F8ED-4D85-BDCD-BE0BCB051863}"/>
+            </c:ext>
+          </c:extLst>
         </c:ser>
         <c:ser>
           <c:idx val="1"/>
@@ -30437,6 +30776,11 @@
               </c:numCache>
             </c:numRef>
           </c:val>
+          <c:extLst>
+            <c:ext xmlns:c16="http://schemas.microsoft.com/office/drawing/2014/chart" uri="{C3380CC4-5D6E-409C-BE32-E72D297353CC}">
+              <c16:uniqueId val="{00000001-F8ED-4D85-BDCD-BE0BCB051863}"/>
+            </c:ext>
+          </c:extLst>
         </c:ser>
         <c:dLbls>
           <c:showLegendKey val="0"/>
@@ -30849,7 +31193,7 @@
 </file>
 
 <file path=customXml/itemProps1.xml><?xml version="1.0" encoding="utf-8"?>
-<ds:datastoreItem xmlns:ds="http://schemas.openxmlformats.org/officeDocument/2006/customXml" ds:itemID="{77CF3A71-3609-461B-B8C8-67025963AD3B}">
+<ds:datastoreItem xmlns:ds="http://schemas.openxmlformats.org/officeDocument/2006/customXml" ds:itemID="{A0DA5D7E-18FE-4A41-AB92-47A84B5BEECE}">
   <ds:schemaRefs>
     <ds:schemaRef ds:uri="http://schemas.openxmlformats.org/officeDocument/2006/bibliography"/>
   </ds:schemaRefs>

</xml_diff>

<commit_message>
REPORTGEN-444 : Align slide data for Assessment-security2.docx
</commit_message>
<xml_diff>
--- a/CastReporting.Reporting/TemplatesFiles/Assessment-Security2.docx
+++ b/CastReporting.Reporting/TemplatesFiles/Assessment-Security2.docx
@@ -450,7 +450,6 @@
                 <w:lang w:val="en-US"/>
               </w:rPr>
             </w:pPr>
-            <w:bookmarkStart w:id="0" w:name="_GoBack"/>
             <w:r>
               <w:rPr>
                 <w:rFonts w:ascii="Times-Bold" w:hAnsi="Times-Bold" w:cs="Times-Bold"/>
@@ -465,7 +464,6 @@
         </w:tc>
       </w:tr>
     </w:tbl>
-    <w:bookmarkEnd w:id="0"/>
     <w:p>
       <w:pPr>
         <w:spacing w:after="0" w:line="240" w:lineRule="auto"/>
@@ -2054,17 +2052,17 @@
         </w:rPr>
       </w:pPr>
     </w:p>
-    <w:bookmarkStart w:id="1" w:name="_Toc329875900" w:displacedByCustomXml="next"/>
+    <w:bookmarkStart w:id="0" w:name="_Toc330476425" w:displacedByCustomXml="next"/>
+    <w:bookmarkEnd w:id="0" w:displacedByCustomXml="next"/>
+    <w:bookmarkStart w:id="1" w:name="_Toc330476259" w:displacedByCustomXml="next"/>
     <w:bookmarkEnd w:id="1" w:displacedByCustomXml="next"/>
-    <w:bookmarkStart w:id="2" w:name="_Toc329875939" w:displacedByCustomXml="next"/>
+    <w:bookmarkStart w:id="2" w:name="_Toc330475887" w:displacedByCustomXml="next"/>
     <w:bookmarkEnd w:id="2" w:displacedByCustomXml="next"/>
-    <w:bookmarkStart w:id="3" w:name="_Toc330475887" w:displacedByCustomXml="next"/>
+    <w:bookmarkStart w:id="3" w:name="_Toc329875939" w:displacedByCustomXml="next"/>
     <w:bookmarkEnd w:id="3" w:displacedByCustomXml="next"/>
-    <w:bookmarkStart w:id="4" w:name="_Toc330476259" w:displacedByCustomXml="next"/>
+    <w:bookmarkStart w:id="4" w:name="_Toc329875900" w:displacedByCustomXml="next"/>
     <w:bookmarkEnd w:id="4" w:displacedByCustomXml="next"/>
-    <w:bookmarkStart w:id="5" w:name="_Toc330476425" w:displacedByCustomXml="next"/>
-    <w:bookmarkEnd w:id="5" w:displacedByCustomXml="next"/>
-    <w:bookmarkStart w:id="6" w:name="_Toc345608359" w:displacedByCustomXml="next"/>
+    <w:bookmarkStart w:id="5" w:name="_Toc345608359" w:displacedByCustomXml="next"/>
     <w:sdt>
       <w:sdtPr>
         <w:rPr>
@@ -2100,7 +2098,7 @@
             </w:rPr>
             <w:t>Executive Summary</w:t>
           </w:r>
-          <w:bookmarkEnd w:id="6"/>
+          <w:bookmarkEnd w:id="5"/>
         </w:p>
         <w:p>
           <w:pPr>
@@ -2380,14 +2378,14 @@
               <w:noProof/>
             </w:rPr>
           </w:pPr>
-          <w:bookmarkStart w:id="7" w:name="_Toc345608360"/>
+          <w:bookmarkStart w:id="6" w:name="_Toc345608360"/>
           <w:r>
             <w:rPr>
               <w:noProof/>
             </w:rPr>
             <w:t>Application Characteristics</w:t>
           </w:r>
-          <w:bookmarkEnd w:id="7"/>
+          <w:bookmarkEnd w:id="6"/>
         </w:p>
         <w:p>
           <w:pPr>
@@ -3254,7 +3252,7 @@
               <w:noProof/>
             </w:rPr>
           </w:pPr>
-          <w:bookmarkStart w:id="8" w:name="_Toc345608361"/>
+          <w:bookmarkStart w:id="7" w:name="_Toc345608361"/>
           <w:r>
             <w:rPr>
               <w:noProof/>
@@ -3305,7 +3303,7 @@
             </w:rPr>
             <w:t>Summary of Quality Indicators</w:t>
           </w:r>
-          <w:bookmarkEnd w:id="8"/>
+          <w:bookmarkEnd w:id="7"/>
         </w:p>
         <w:p>
           <w:pPr>
@@ -3324,7 +3322,7 @@
               <v:shape id="Text Box 16" o:spid="_x0000_s1031" type="#_x0000_t202" style="position:absolute;margin-left:171.85pt;margin-top:4.8pt;width:315.5pt;height:67.95pt;z-index:251714048;visibility:visible" o:gfxdata="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" filled="f" stroked="f">
                 <v:textbox>
                   <w:txbxContent>
-                    <w:bookmarkStart w:id="9" w:name="_Hlk326875376" w:displacedByCustomXml="next"/>
+                    <w:bookmarkStart w:id="8" w:name="_Hlk326875376" w:displacedByCustomXml="next"/>
                     <w:sdt>
                       <w:sdtPr>
                         <w:rPr>
@@ -3535,7 +3533,7 @@
                               </w:p>
                             </w:tc>
                           </w:tr>
-                          <w:bookmarkEnd w:id="9"/>
+                          <w:bookmarkEnd w:id="8"/>
                           <w:tr>
                             <w:trPr>
                               <w:trHeight w:val="270"/>
@@ -4272,6 +4270,9 @@
               </w:rPr>
               <w:tag w:val="TEXT;APPLICATION_NAME"/>
               <w:id w:val="308110684"/>
+              <w:placeholder>
+                <w:docPart w:val="1C3CB0CD8565412DB42347D4F9A52272"/>
+              </w:placeholder>
               <w:showingPlcHdr/>
               <w:text/>
             </w:sdtPr>
@@ -4353,14 +4354,14 @@
               <w:noProof/>
             </w:rPr>
           </w:pPr>
-          <w:bookmarkStart w:id="10" w:name="_Toc345608362"/>
+          <w:bookmarkStart w:id="9" w:name="_Toc345608362"/>
           <w:r>
             <w:rPr>
               <w:noProof/>
             </w:rPr>
             <w:t>Assessment Highlights</w:t>
           </w:r>
-          <w:bookmarkEnd w:id="10"/>
+          <w:bookmarkEnd w:id="9"/>
         </w:p>
         <w:p>
           <w:pPr>
@@ -5546,8 +5547,8 @@
           <w:noProof/>
         </w:rPr>
       </w:pPr>
-      <w:bookmarkStart w:id="11" w:name="_Toc306010820"/>
-      <w:bookmarkStart w:id="12" w:name="_Toc345608363"/>
+      <w:bookmarkStart w:id="10" w:name="_Toc306010820"/>
+      <w:bookmarkStart w:id="11" w:name="_Toc345608363"/>
       <w:r>
         <w:rPr>
           <w:noProof/>
@@ -5555,8 +5556,8 @@
         <w:lastRenderedPageBreak/>
         <w:t>Measures of Security</w:t>
       </w:r>
+      <w:bookmarkEnd w:id="10"/>
       <w:bookmarkEnd w:id="11"/>
-      <w:bookmarkEnd w:id="12"/>
     </w:p>
     <w:p>
       <w:pPr>
@@ -7197,7 +7198,7 @@
           <w:lang w:val="en-US"/>
         </w:rPr>
       </w:pPr>
-      <w:bookmarkStart w:id="13" w:name="_Toc306010826"/>
+      <w:bookmarkStart w:id="12" w:name="_Toc306010826"/>
     </w:p>
     <w:p>
       <w:pPr>
@@ -7206,16 +7207,16 @@
           <w:noProof/>
         </w:rPr>
       </w:pPr>
-      <w:bookmarkStart w:id="14" w:name="_Toc306010802"/>
-      <w:bookmarkStart w:id="15" w:name="_Toc345608364"/>
+      <w:bookmarkStart w:id="13" w:name="_Toc306010802"/>
+      <w:bookmarkStart w:id="14" w:name="_Toc345608364"/>
       <w:r>
         <w:rPr>
           <w:noProof/>
         </w:rPr>
         <w:t>Importance of measuring all layers of an application</w:t>
       </w:r>
+      <w:bookmarkEnd w:id="13"/>
       <w:bookmarkEnd w:id="14"/>
-      <w:bookmarkEnd w:id="15"/>
     </w:p>
     <w:p>
       <w:pPr>
@@ -7361,8 +7362,8 @@
           <w:noProof/>
         </w:rPr>
       </w:pPr>
-      <w:bookmarkStart w:id="16" w:name="_Toc306010806"/>
-      <w:bookmarkStart w:id="17" w:name="_Toc345608365"/>
+      <w:bookmarkStart w:id="15" w:name="_Toc306010806"/>
+      <w:bookmarkStart w:id="16" w:name="_Toc345608365"/>
       <w:r>
         <w:rPr>
           <w:noProof/>
@@ -7370,8 +7371,8 @@
         <w:lastRenderedPageBreak/>
         <w:t>Security Weaknesses.</w:t>
       </w:r>
+      <w:bookmarkEnd w:id="15"/>
       <w:bookmarkEnd w:id="16"/>
-      <w:bookmarkEnd w:id="17"/>
       <w:r>
         <w:rPr>
           <w:noProof/>
@@ -7551,16 +7552,16 @@
           <w:noProof/>
         </w:rPr>
       </w:pPr>
-      <w:bookmarkStart w:id="18" w:name="_Toc341191944"/>
-      <w:bookmarkStart w:id="19" w:name="_Toc345608366"/>
+      <w:bookmarkStart w:id="17" w:name="_Toc341191944"/>
+      <w:bookmarkStart w:id="18" w:name="_Toc345608366"/>
       <w:r>
         <w:rPr>
           <w:noProof/>
         </w:rPr>
         <w:t>OWASP 2010 - A1 – Injection Flaws</w:t>
       </w:r>
+      <w:bookmarkEnd w:id="17"/>
       <w:bookmarkEnd w:id="18"/>
-      <w:bookmarkEnd w:id="19"/>
       <w:r>
         <w:rPr>
           <w:noProof/>
@@ -7931,12 +7932,11 @@
     </w:p>
     <w:tbl>
       <w:tblPr>
-        <w:tblW w:w="7740" w:type="dxa"/>
-        <w:tblInd w:w="720" w:type="dxa"/>
+        <w:tblW w:w="5000" w:type="pct"/>
         <w:tblLook w:val="04A0" w:firstRow="1" w:lastRow="0" w:firstColumn="1" w:lastColumn="0" w:noHBand="0" w:noVBand="1"/>
       </w:tblPr>
       <w:tblGrid>
-        <w:gridCol w:w="7740"/>
+        <w:gridCol w:w="9242"/>
       </w:tblGrid>
       <w:tr>
         <w:trPr>
@@ -7944,7 +7944,7 @@
         </w:trPr>
         <w:tc>
           <w:tcPr>
-            <w:tcW w:w="7740" w:type="dxa"/>
+            <w:tcW w:w="5000" w:type="pct"/>
             <w:tcBorders>
               <w:top w:val="nil"/>
               <w:left w:val="nil"/>
@@ -7990,7 +7990,7 @@
         </w:trPr>
         <w:tc>
           <w:tcPr>
-            <w:tcW w:w="7740" w:type="dxa"/>
+            <w:tcW w:w="5000" w:type="pct"/>
             <w:tcBorders>
               <w:top w:val="nil"/>
               <w:left w:val="nil"/>
@@ -8036,7 +8036,7 @@
         </w:trPr>
         <w:tc>
           <w:tcPr>
-            <w:tcW w:w="7740" w:type="dxa"/>
+            <w:tcW w:w="5000" w:type="pct"/>
             <w:tcBorders>
               <w:top w:val="nil"/>
               <w:left w:val="nil"/>
@@ -8082,7 +8082,7 @@
         </w:trPr>
         <w:tc>
           <w:tcPr>
-            <w:tcW w:w="7740" w:type="dxa"/>
+            <w:tcW w:w="5000" w:type="pct"/>
             <w:tcBorders>
               <w:top w:val="nil"/>
               <w:left w:val="nil"/>
@@ -8128,7 +8128,7 @@
         </w:trPr>
         <w:tc>
           <w:tcPr>
-            <w:tcW w:w="7740" w:type="dxa"/>
+            <w:tcW w:w="5000" w:type="pct"/>
             <w:tcBorders>
               <w:top w:val="nil"/>
               <w:left w:val="nil"/>
@@ -8174,7 +8174,7 @@
         </w:trPr>
         <w:tc>
           <w:tcPr>
-            <w:tcW w:w="7740" w:type="dxa"/>
+            <w:tcW w:w="5000" w:type="pct"/>
             <w:tcBorders>
               <w:top w:val="nil"/>
               <w:left w:val="nil"/>
@@ -8220,7 +8220,7 @@
         </w:trPr>
         <w:tc>
           <w:tcPr>
-            <w:tcW w:w="7740" w:type="dxa"/>
+            <w:tcW w:w="5000" w:type="pct"/>
             <w:tcBorders>
               <w:top w:val="nil"/>
               <w:left w:val="nil"/>
@@ -8266,7 +8266,7 @@
         </w:trPr>
         <w:tc>
           <w:tcPr>
-            <w:tcW w:w="7740" w:type="dxa"/>
+            <w:tcW w:w="5000" w:type="pct"/>
             <w:tcBorders>
               <w:top w:val="nil"/>
               <w:left w:val="nil"/>
@@ -8313,7 +8313,7 @@
         </w:trPr>
         <w:tc>
           <w:tcPr>
-            <w:tcW w:w="7740" w:type="dxa"/>
+            <w:tcW w:w="5000" w:type="pct"/>
             <w:tcBorders>
               <w:top w:val="nil"/>
               <w:left w:val="nil"/>
@@ -9554,8 +9554,8 @@
           <w:noProof/>
         </w:rPr>
       </w:pPr>
-      <w:bookmarkStart w:id="20" w:name="_Toc341191945"/>
-      <w:bookmarkStart w:id="21" w:name="_Toc345608367"/>
+      <w:bookmarkStart w:id="19" w:name="_Toc341191945"/>
+      <w:bookmarkStart w:id="20" w:name="_Toc345608367"/>
       <w:r>
         <w:rPr>
           <w:noProof/>
@@ -9563,8 +9563,8 @@
         <w:lastRenderedPageBreak/>
         <w:t>OWASP 2010 - A2 – Cross Site Scripting (XSS)</w:t>
       </w:r>
+      <w:bookmarkEnd w:id="19"/>
       <w:bookmarkEnd w:id="20"/>
-      <w:bookmarkEnd w:id="21"/>
       <w:r>
         <w:rPr>
           <w:noProof/>
@@ -9893,8 +9893,8 @@
           <w:noProof/>
         </w:rPr>
       </w:pPr>
-      <w:bookmarkStart w:id="22" w:name="_Toc306010807"/>
-      <w:bookmarkStart w:id="23" w:name="_Toc345608368"/>
+      <w:bookmarkStart w:id="21" w:name="_Toc306010807"/>
+      <w:bookmarkStart w:id="22" w:name="_Toc345608368"/>
       <w:r>
         <w:rPr>
           <w:noProof/>
@@ -9902,8 +9902,8 @@
         <w:lastRenderedPageBreak/>
         <w:t>Lack of Defensive Mechanisms.</w:t>
       </w:r>
+      <w:bookmarkEnd w:id="21"/>
       <w:bookmarkEnd w:id="22"/>
-      <w:bookmarkEnd w:id="23"/>
       <w:r>
         <w:rPr>
           <w:noProof/>
@@ -10143,16 +10143,16 @@
           <w:noProof/>
         </w:rPr>
       </w:pPr>
-      <w:bookmarkStart w:id="24" w:name="_Toc341191946"/>
-      <w:bookmarkStart w:id="25" w:name="_Toc345608369"/>
+      <w:bookmarkStart w:id="23" w:name="_Toc341191946"/>
+      <w:bookmarkStart w:id="24" w:name="_Toc345608369"/>
       <w:r>
         <w:rPr>
           <w:noProof/>
         </w:rPr>
         <w:t>OWASP 2010 - A8 – Insecure Cryptographic Storage</w:t>
       </w:r>
+      <w:bookmarkEnd w:id="23"/>
       <w:bookmarkEnd w:id="24"/>
-      <w:bookmarkEnd w:id="25"/>
     </w:p>
     <w:p>
       <w:pPr>
@@ -10229,16 +10229,16 @@
           <w:noProof/>
         </w:rPr>
       </w:pPr>
-      <w:bookmarkStart w:id="26" w:name="_Toc341191947"/>
-      <w:bookmarkStart w:id="27" w:name="_Toc345608370"/>
+      <w:bookmarkStart w:id="25" w:name="_Toc341191947"/>
+      <w:bookmarkStart w:id="26" w:name="_Toc345608370"/>
       <w:r>
         <w:rPr>
           <w:noProof/>
         </w:rPr>
         <w:t>OWASP 2007 - A6 – Information Leakage and Improper Error Handling</w:t>
       </w:r>
+      <w:bookmarkEnd w:id="25"/>
       <w:bookmarkEnd w:id="26"/>
-      <w:bookmarkEnd w:id="27"/>
     </w:p>
     <w:p>
       <w:pPr>
@@ -10294,12 +10294,11 @@
       <w:sdtContent>
         <w:tbl>
           <w:tblPr>
-            <w:tblW w:w="9199" w:type="dxa"/>
-            <w:tblInd w:w="89" w:type="dxa"/>
+            <w:tblW w:w="5000" w:type="pct"/>
             <w:tblLook w:val="04A0" w:firstRow="1" w:lastRow="0" w:firstColumn="1" w:lastColumn="0" w:noHBand="0" w:noVBand="1"/>
           </w:tblPr>
           <w:tblGrid>
-            <w:gridCol w:w="9199"/>
+            <w:gridCol w:w="9242"/>
           </w:tblGrid>
           <w:tr>
             <w:trPr>
@@ -10307,7 +10306,7 @@
             </w:trPr>
             <w:tc>
               <w:tcPr>
-                <w:tcW w:w="9199" w:type="dxa"/>
+                <w:tcW w:w="5000" w:type="pct"/>
                 <w:tcBorders>
                   <w:top w:val="nil"/>
                   <w:left w:val="nil"/>
@@ -10341,7 +10340,7 @@
             </w:trPr>
             <w:tc>
               <w:tcPr>
-                <w:tcW w:w="9199" w:type="dxa"/>
+                <w:tcW w:w="5000" w:type="pct"/>
                 <w:tcBorders>
                   <w:top w:val="nil"/>
                   <w:left w:val="nil"/>
@@ -10366,6 +10365,8 @@
                   </w:rPr>
                   <w:t xml:space="preserve">.NET: Avoid empty catch blocks                                                                            </w:t>
                 </w:r>
+                <w:bookmarkStart w:id="27" w:name="_GoBack"/>
+                <w:bookmarkEnd w:id="27"/>
               </w:p>
             </w:tc>
           </w:tr>
@@ -10375,7 +10376,7 @@
             </w:trPr>
             <w:tc>
               <w:tcPr>
-                <w:tcW w:w="9199" w:type="dxa"/>
+                <w:tcW w:w="5000" w:type="pct"/>
                 <w:tcBorders>
                   <w:top w:val="nil"/>
                   <w:left w:val="nil"/>
@@ -10409,7 +10410,7 @@
             </w:trPr>
             <w:tc>
               <w:tcPr>
-                <w:tcW w:w="9199" w:type="dxa"/>
+                <w:tcW w:w="5000" w:type="pct"/>
                 <w:tcBorders>
                   <w:top w:val="nil"/>
                   <w:left w:val="nil"/>
@@ -10443,7 +10444,7 @@
             </w:trPr>
             <w:tc>
               <w:tcPr>
-                <w:tcW w:w="9199" w:type="dxa"/>
+                <w:tcW w:w="5000" w:type="pct"/>
                 <w:tcBorders>
                   <w:top w:val="nil"/>
                   <w:left w:val="nil"/>
@@ -10478,7 +10479,7 @@
             </w:trPr>
             <w:tc>
               <w:tcPr>
-                <w:tcW w:w="9199" w:type="dxa"/>
+                <w:tcW w:w="5000" w:type="pct"/>
                 <w:tcBorders>
                   <w:top w:val="nil"/>
                   <w:left w:val="nil"/>
@@ -10512,7 +10513,7 @@
             </w:trPr>
             <w:tc>
               <w:tcPr>
-                <w:tcW w:w="9199" w:type="dxa"/>
+                <w:tcW w:w="5000" w:type="pct"/>
                 <w:tcBorders>
                   <w:top w:val="nil"/>
                   <w:left w:val="nil"/>
@@ -10546,7 +10547,7 @@
             </w:trPr>
             <w:tc>
               <w:tcPr>
-                <w:tcW w:w="9199" w:type="dxa"/>
+                <w:tcW w:w="5000" w:type="pct"/>
                 <w:tcBorders>
                   <w:top w:val="nil"/>
                   <w:left w:val="nil"/>
@@ -10580,7 +10581,7 @@
             </w:trPr>
             <w:tc>
               <w:tcPr>
-                <w:tcW w:w="9199" w:type="dxa"/>
+                <w:tcW w:w="5000" w:type="pct"/>
                 <w:tcBorders>
                   <w:top w:val="nil"/>
                   <w:left w:val="nil"/>
@@ -10614,7 +10615,7 @@
             </w:trPr>
             <w:tc>
               <w:tcPr>
-                <w:tcW w:w="9199" w:type="dxa"/>
+                <w:tcW w:w="5000" w:type="pct"/>
                 <w:tcBorders>
                   <w:top w:val="nil"/>
                   <w:left w:val="nil"/>
@@ -10648,7 +10649,7 @@
             </w:trPr>
             <w:tc>
               <w:tcPr>
-                <w:tcW w:w="9199" w:type="dxa"/>
+                <w:tcW w:w="5000" w:type="pct"/>
                 <w:tcBorders>
                   <w:top w:val="nil"/>
                   <w:left w:val="nil"/>
@@ -10682,7 +10683,7 @@
             </w:trPr>
             <w:tc>
               <w:tcPr>
-                <w:tcW w:w="9199" w:type="dxa"/>
+                <w:tcW w:w="5000" w:type="pct"/>
                 <w:tcBorders>
                   <w:top w:val="nil"/>
                   <w:left w:val="nil"/>
@@ -10716,7 +10717,7 @@
             </w:trPr>
             <w:tc>
               <w:tcPr>
-                <w:tcW w:w="9199" w:type="dxa"/>
+                <w:tcW w:w="5000" w:type="pct"/>
                 <w:tcBorders>
                   <w:top w:val="nil"/>
                   <w:left w:val="nil"/>
@@ -10750,7 +10751,7 @@
             </w:trPr>
             <w:tc>
               <w:tcPr>
-                <w:tcW w:w="9199" w:type="dxa"/>
+                <w:tcW w:w="5000" w:type="pct"/>
                 <w:tcBorders>
                   <w:top w:val="nil"/>
                   <w:left w:val="nil"/>
@@ -10784,7 +10785,7 @@
             </w:trPr>
             <w:tc>
               <w:tcPr>
-                <w:tcW w:w="9199" w:type="dxa"/>
+                <w:tcW w:w="5000" w:type="pct"/>
                 <w:tcBorders>
                   <w:top w:val="nil"/>
                   <w:left w:val="nil"/>
@@ -10818,7 +10819,7 @@
             </w:trPr>
             <w:tc>
               <w:tcPr>
-                <w:tcW w:w="9199" w:type="dxa"/>
+                <w:tcW w:w="5000" w:type="pct"/>
                 <w:tcBorders>
                   <w:top w:val="nil"/>
                   <w:left w:val="nil"/>
@@ -10866,7 +10867,7 @@
             </w:trPr>
             <w:tc>
               <w:tcPr>
-                <w:tcW w:w="9199" w:type="dxa"/>
+                <w:tcW w:w="5000" w:type="pct"/>
                 <w:tcBorders>
                   <w:top w:val="nil"/>
                   <w:left w:val="nil"/>
@@ -10900,7 +10901,7 @@
             </w:trPr>
             <w:tc>
               <w:tcPr>
-                <w:tcW w:w="9199" w:type="dxa"/>
+                <w:tcW w:w="5000" w:type="pct"/>
                 <w:tcBorders>
                   <w:top w:val="nil"/>
                   <w:left w:val="nil"/>
@@ -10956,7 +10957,7 @@
             </w:trPr>
             <w:tc>
               <w:tcPr>
-                <w:tcW w:w="9199" w:type="dxa"/>
+                <w:tcW w:w="5000" w:type="pct"/>
                 <w:tcBorders>
                   <w:top w:val="nil"/>
                   <w:left w:val="nil"/>
@@ -10990,7 +10991,7 @@
             </w:trPr>
             <w:tc>
               <w:tcPr>
-                <w:tcW w:w="9199" w:type="dxa"/>
+                <w:tcW w:w="5000" w:type="pct"/>
                 <w:tcBorders>
                   <w:top w:val="nil"/>
                   <w:left w:val="nil"/>
@@ -11024,7 +11025,7 @@
             </w:trPr>
             <w:tc>
               <w:tcPr>
-                <w:tcW w:w="9199" w:type="dxa"/>
+                <w:tcW w:w="5000" w:type="pct"/>
                 <w:tcBorders>
                   <w:top w:val="nil"/>
                   <w:left w:val="nil"/>
@@ -11058,7 +11059,7 @@
             </w:trPr>
             <w:tc>
               <w:tcPr>
-                <w:tcW w:w="9199" w:type="dxa"/>
+                <w:tcW w:w="5000" w:type="pct"/>
                 <w:tcBorders>
                   <w:top w:val="nil"/>
                   <w:left w:val="nil"/>
@@ -11092,7 +11093,7 @@
             </w:trPr>
             <w:tc>
               <w:tcPr>
-                <w:tcW w:w="9199" w:type="dxa"/>
+                <w:tcW w:w="5000" w:type="pct"/>
                 <w:tcBorders>
                   <w:top w:val="nil"/>
                   <w:left w:val="nil"/>
@@ -11126,7 +11127,7 @@
             </w:trPr>
             <w:tc>
               <w:tcPr>
-                <w:tcW w:w="9199" w:type="dxa"/>
+                <w:tcW w:w="5000" w:type="pct"/>
                 <w:tcBorders>
                   <w:top w:val="nil"/>
                   <w:left w:val="nil"/>
@@ -11160,7 +11161,7 @@
             </w:trPr>
             <w:tc>
               <w:tcPr>
-                <w:tcW w:w="9199" w:type="dxa"/>
+                <w:tcW w:w="5000" w:type="pct"/>
                 <w:tcBorders>
                   <w:top w:val="nil"/>
                   <w:left w:val="nil"/>
@@ -11216,7 +11217,7 @@
             </w:trPr>
             <w:tc>
               <w:tcPr>
-                <w:tcW w:w="9199" w:type="dxa"/>
+                <w:tcW w:w="5000" w:type="pct"/>
                 <w:tcBorders>
                   <w:top w:val="nil"/>
                   <w:left w:val="nil"/>
@@ -11266,7 +11267,7 @@
             </w:trPr>
             <w:tc>
               <w:tcPr>
-                <w:tcW w:w="9199" w:type="dxa"/>
+                <w:tcW w:w="5000" w:type="pct"/>
                 <w:tcBorders>
                   <w:top w:val="nil"/>
                   <w:left w:val="nil"/>
@@ -11328,7 +11329,7 @@
             </w:trPr>
             <w:tc>
               <w:tcPr>
-                <w:tcW w:w="9199" w:type="dxa"/>
+                <w:tcW w:w="5000" w:type="pct"/>
                 <w:tcBorders>
                   <w:top w:val="nil"/>
                   <w:left w:val="nil"/>
@@ -11390,7 +11391,7 @@
             </w:trPr>
             <w:tc>
               <w:tcPr>
-                <w:tcW w:w="9199" w:type="dxa"/>
+                <w:tcW w:w="5000" w:type="pct"/>
                 <w:tcBorders>
                   <w:top w:val="nil"/>
                   <w:left w:val="nil"/>
@@ -11438,7 +11439,7 @@
             </w:trPr>
             <w:tc>
               <w:tcPr>
-                <w:tcW w:w="9199" w:type="dxa"/>
+                <w:tcW w:w="5000" w:type="pct"/>
                 <w:tcBorders>
                   <w:top w:val="nil"/>
                   <w:left w:val="nil"/>
@@ -11486,7 +11487,7 @@
             </w:trPr>
             <w:tc>
               <w:tcPr>
-                <w:tcW w:w="9199" w:type="dxa"/>
+                <w:tcW w:w="5000" w:type="pct"/>
                 <w:tcBorders>
                   <w:top w:val="nil"/>
                   <w:left w:val="nil"/>
@@ -11520,7 +11521,7 @@
             </w:trPr>
             <w:tc>
               <w:tcPr>
-                <w:tcW w:w="9199" w:type="dxa"/>
+                <w:tcW w:w="5000" w:type="pct"/>
                 <w:tcBorders>
                   <w:top w:val="nil"/>
                   <w:left w:val="nil"/>
@@ -11554,7 +11555,7 @@
             </w:trPr>
             <w:tc>
               <w:tcPr>
-                <w:tcW w:w="9199" w:type="dxa"/>
+                <w:tcW w:w="5000" w:type="pct"/>
                 <w:tcBorders>
                   <w:top w:val="nil"/>
                   <w:left w:val="nil"/>
@@ -11588,7 +11589,7 @@
             </w:trPr>
             <w:tc>
               <w:tcPr>
-                <w:tcW w:w="9199" w:type="dxa"/>
+                <w:tcW w:w="5000" w:type="pct"/>
                 <w:tcBorders>
                   <w:top w:val="nil"/>
                   <w:left w:val="nil"/>
@@ -11622,7 +11623,7 @@
             </w:trPr>
             <w:tc>
               <w:tcPr>
-                <w:tcW w:w="9199" w:type="dxa"/>
+                <w:tcW w:w="5000" w:type="pct"/>
                 <w:tcBorders>
                   <w:top w:val="nil"/>
                   <w:left w:val="nil"/>
@@ -11656,7 +11657,7 @@
             </w:trPr>
             <w:tc>
               <w:tcPr>
-                <w:tcW w:w="9199" w:type="dxa"/>
+                <w:tcW w:w="5000" w:type="pct"/>
                 <w:tcBorders>
                   <w:top w:val="nil"/>
                   <w:left w:val="nil"/>
@@ -13598,7 +13599,7 @@
         </w:rPr>
       </w:pPr>
       <w:bookmarkStart w:id="36" w:name="_Toc345608375"/>
-      <w:bookmarkEnd w:id="13"/>
+      <w:bookmarkEnd w:id="12"/>
       <w:r>
         <w:rPr>
           <w:noProof/>
@@ -16536,16 +16537,7 @@
                 <w:noProof/>
                 <w:sz w:val="20"/>
               </w:rPr>
-              <w:t xml:space="preserve">Attributes that make an application easier and </w:t>
-            </w:r>
-            <w:r>
-              <w:rPr>
-                <w:rFonts w:asciiTheme="minorHAnsi" w:hAnsiTheme="minorHAnsi" w:cstheme="minorHAnsi"/>
-                <w:noProof/>
-                <w:sz w:val="20"/>
-              </w:rPr>
-              <w:lastRenderedPageBreak/>
-              <w:t>quicker to modify</w:t>
+              <w:t>Attributes that make an application easier and quicker to modify</w:t>
             </w:r>
           </w:p>
         </w:tc>
@@ -16579,7 +16571,6 @@
                 <w:noProof/>
                 <w:sz w:val="20"/>
               </w:rPr>
-              <w:lastRenderedPageBreak/>
               <w:t>Improves business agility in responding to markets or customers</w:t>
             </w:r>
           </w:p>
@@ -16605,7 +16596,6 @@
                 <w:noProof/>
                 <w:sz w:val="20"/>
               </w:rPr>
-              <w:lastRenderedPageBreak/>
               <w:t>Reduces cost of ownership by reducing modification effort</w:t>
             </w:r>
           </w:p>
@@ -27733,6 +27723,7 @@
     <w:lsdException w:name="HTML Sample" w:semiHidden="1" w:unhideWhenUsed="1"/>
     <w:lsdException w:name="HTML Typewriter" w:semiHidden="1" w:unhideWhenUsed="1"/>
     <w:lsdException w:name="HTML Variable" w:semiHidden="1" w:unhideWhenUsed="1"/>
+    <w:lsdException w:name="Normal Table" w:semiHidden="1" w:unhideWhenUsed="1"/>
     <w:lsdException w:name="annotation subject" w:semiHidden="1" w:unhideWhenUsed="1"/>
     <w:lsdException w:name="No List" w:semiHidden="1" w:unhideWhenUsed="1"/>
     <w:lsdException w:name="Outline List 1" w:semiHidden="1" w:unhideWhenUsed="1"/>
@@ -27776,8 +27767,10 @@
     <w:lsdException w:name="Table Elegant" w:semiHidden="1" w:unhideWhenUsed="1"/>
     <w:lsdException w:name="Table Professional" w:semiHidden="1" w:unhideWhenUsed="1"/>
     <w:lsdException w:name="Table Subtle 1" w:semiHidden="1" w:unhideWhenUsed="1"/>
+    <w:lsdException w:name="Table Subtle 2" w:semiHidden="1" w:unhideWhenUsed="1"/>
     <w:lsdException w:name="Table Web 1" w:semiHidden="1" w:unhideWhenUsed="1"/>
     <w:lsdException w:name="Table Web 2" w:semiHidden="1" w:unhideWhenUsed="1"/>
+    <w:lsdException w:name="Table Web 3" w:semiHidden="1" w:unhideWhenUsed="1"/>
     <w:lsdException w:name="Balloon Text" w:semiHidden="1" w:unhideWhenUsed="1"/>
     <w:lsdException w:name="Table Grid" w:uiPriority="0"/>
     <w:lsdException w:name="Table Theme" w:semiHidden="1" w:unhideWhenUsed="1"/>
@@ -30905,6 +30898,743 @@
 </c:chartSpace>
 </file>
 
+<file path=word/glossary/document.xml><?xml version="1.0" encoding="utf-8"?>
+<w:glossaryDocument xmlns:wpc="http://schemas.microsoft.com/office/word/2010/wordprocessingCanvas" xmlns:cx="http://schemas.microsoft.com/office/drawing/2014/chartex" xmlns:cx1="http://schemas.microsoft.com/office/drawing/2015/9/8/chartex" xmlns:cx2="http://schemas.microsoft.com/office/drawing/2015/10/21/chartex" xmlns:cx3="http://schemas.microsoft.com/office/drawing/2016/5/9/chartex" xmlns:cx4="http://schemas.microsoft.com/office/drawing/2016/5/10/chartex" xmlns:cx5="http://schemas.microsoft.com/office/drawing/2016/5/11/chartex" xmlns:cx6="http://schemas.microsoft.com/office/drawing/2016/5/12/chartex" xmlns:cx7="http://schemas.microsoft.com/office/drawing/2016/5/13/chartex" xmlns:cx8="http://schemas.microsoft.com/office/drawing/2016/5/14/chartex" xmlns:mc="http://schemas.openxmlformats.org/markup-compatibility/2006" xmlns:aink="http://schemas.microsoft.com/office/drawing/2016/ink" xmlns:am3d="http://schemas.microsoft.com/office/drawing/2017/model3d" xmlns:o="urn:schemas-microsoft-com:office:office" xmlns:r="http://schemas.openxmlformats.org/officeDocument/2006/relationships" xmlns:m="http://schemas.openxmlformats.org/officeDocument/2006/math" xmlns:v="urn:schemas-microsoft-com:vml" xmlns:wp14="http://schemas.microsoft.com/office/word/2010/wordprocessingDrawing" xmlns:wp="http://schemas.openxmlformats.org/drawingml/2006/wordprocessingDrawing" xmlns:w10="urn:schemas-microsoft-com:office:word" xmlns:w="http://schemas.openxmlformats.org/wordprocessingml/2006/main" xmlns:w14="http://schemas.microsoft.com/office/word/2010/wordml" xmlns:w15="http://schemas.microsoft.com/office/word/2012/wordml" xmlns:w16cid="http://schemas.microsoft.com/office/word/2016/wordml/cid" xmlns:w16se="http://schemas.microsoft.com/office/word/2015/wordml/symex" xmlns:wpg="http://schemas.microsoft.com/office/word/2010/wordprocessingGroup" xmlns:wpi="http://schemas.microsoft.com/office/word/2010/wordprocessingInk" xmlns:wne="http://schemas.microsoft.com/office/word/2006/wordml" xmlns:wps="http://schemas.microsoft.com/office/word/2010/wordprocessingShape" mc:Ignorable="w14 w15 w16se w16cid wp14">
+  <w:docParts>
+    <w:docPart>
+      <w:docPartPr>
+        <w:name w:val="1C3CB0CD8565412DB42347D4F9A52272"/>
+        <w:category>
+          <w:name w:val="General"/>
+          <w:gallery w:val="placeholder"/>
+        </w:category>
+        <w:types>
+          <w:type w:val="bbPlcHdr"/>
+        </w:types>
+        <w:behaviors>
+          <w:behavior w:val="content"/>
+        </w:behaviors>
+        <w:guid w:val="{2D9C8257-DE21-4DAA-ACD6-BFFF7A1057FF}"/>
+      </w:docPartPr>
+      <w:docPartBody>
+        <w:p>
+          <w:pPr>
+            <w:pStyle w:val="1C3CB0CD8565412DB42347D4F9A52272"/>
+          </w:pPr>
+          <w:r>
+            <w:rPr>
+              <w:b/>
+              <w:noProof/>
+              <w:color w:val="8496B0" w:themeColor="text2" w:themeTint="99"/>
+              <w:sz w:val="24"/>
+              <w:szCs w:val="24"/>
+              <w:lang w:val="en-US"/>
+            </w:rPr>
+            <w:t xml:space="preserve">     </w:t>
+          </w:r>
+        </w:p>
+      </w:docPartBody>
+    </w:docPart>
+  </w:docParts>
+</w:glossaryDocument>
+</file>
+
+<file path=word/glossary/fontTable.xml><?xml version="1.0" encoding="utf-8"?>
+<w:fonts xmlns:mc="http://schemas.openxmlformats.org/markup-compatibility/2006" xmlns:r="http://schemas.openxmlformats.org/officeDocument/2006/relationships" xmlns:w="http://schemas.openxmlformats.org/wordprocessingml/2006/main" xmlns:w14="http://schemas.microsoft.com/office/word/2010/wordml" xmlns:w15="http://schemas.microsoft.com/office/word/2012/wordml" xmlns:w16cid="http://schemas.microsoft.com/office/word/2016/wordml/cid" xmlns:w16se="http://schemas.microsoft.com/office/word/2015/wordml/symex" mc:Ignorable="w14 w15 w16se w16cid">
+  <w:font w:name="Courier New">
+    <w:panose1 w:val="02070309020205020404"/>
+    <w:charset w:val="00"/>
+    <w:family w:val="modern"/>
+    <w:pitch w:val="fixed"/>
+    <w:sig w:usb0="E0002EFF" w:usb1="C0007843" w:usb2="00000009" w:usb3="00000000" w:csb0="000001FF" w:csb1="00000000"/>
+  </w:font>
+  <w:font w:name="Times New Roman">
+    <w:panose1 w:val="02020603050405020304"/>
+    <w:charset w:val="00"/>
+    <w:family w:val="roman"/>
+    <w:pitch w:val="variable"/>
+    <w:sig w:usb0="E0002EFF" w:usb1="C000785B" w:usb2="00000009" w:usb3="00000000" w:csb0="000001FF" w:csb1="00000000"/>
+  </w:font>
+  <w:font w:name="Symbol">
+    <w:panose1 w:val="05050102010706020507"/>
+    <w:charset w:val="02"/>
+    <w:family w:val="roman"/>
+    <w:pitch w:val="variable"/>
+    <w:sig w:usb0="00000000" w:usb1="10000000" w:usb2="00000000" w:usb3="00000000" w:csb0="80000000" w:csb1="00000000"/>
+  </w:font>
+  <w:font w:name="Wingdings">
+    <w:panose1 w:val="05000000000000000000"/>
+    <w:charset w:val="02"/>
+    <w:family w:val="auto"/>
+    <w:pitch w:val="variable"/>
+    <w:sig w:usb0="00000000" w:usb1="10000000" w:usb2="00000000" w:usb3="00000000" w:csb0="80000000" w:csb1="00000000"/>
+  </w:font>
+  <w:font w:name="Wingdings 3">
+    <w:panose1 w:val="05040102010807070707"/>
+    <w:charset w:val="02"/>
+    <w:family w:val="roman"/>
+    <w:pitch w:val="variable"/>
+    <w:sig w:usb0="00000000" w:usb1="10000000" w:usb2="00000000" w:usb3="00000000" w:csb0="80000000" w:csb1="00000000"/>
+  </w:font>
+  <w:font w:name="Calibri">
+    <w:panose1 w:val="020F0502020204030204"/>
+    <w:charset w:val="00"/>
+    <w:family w:val="swiss"/>
+    <w:pitch w:val="variable"/>
+    <w:sig w:usb0="E0002AFF" w:usb1="C000247B" w:usb2="00000009" w:usb3="00000000" w:csb0="000001FF" w:csb1="00000000"/>
+  </w:font>
+  <w:font w:name="Tahoma">
+    <w:panose1 w:val="020B0604030504040204"/>
+    <w:charset w:val="00"/>
+    <w:family w:val="swiss"/>
+    <w:pitch w:val="variable"/>
+    <w:sig w:usb0="E1002EFF" w:usb1="C000605B" w:usb2="00000029" w:usb3="00000000" w:csb0="000101FF" w:csb1="00000000"/>
+  </w:font>
+  <w:font w:name="Perpetua">
+    <w:altName w:val="Baskerville Old Face"/>
+    <w:panose1 w:val="02020502060401020303"/>
+    <w:charset w:val="00"/>
+    <w:family w:val="roman"/>
+    <w:pitch w:val="variable"/>
+    <w:sig w:usb0="00000003" w:usb1="00000000" w:usb2="00000000" w:usb3="00000000" w:csb0="00000001" w:csb1="00000000"/>
+  </w:font>
+  <w:font w:name="Franklin Gothic Book">
+    <w:altName w:val="Trebuchet MS"/>
+    <w:panose1 w:val="020B0503020102020204"/>
+    <w:charset w:val="00"/>
+    <w:family w:val="swiss"/>
+    <w:pitch w:val="variable"/>
+    <w:sig w:usb0="00000287" w:usb1="00000000" w:usb2="00000000" w:usb3="00000000" w:csb0="0000009F" w:csb1="00000000"/>
+  </w:font>
+  <w:font w:name="Cambria">
+    <w:panose1 w:val="02040503050406030204"/>
+    <w:charset w:val="00"/>
+    <w:family w:val="roman"/>
+    <w:pitch w:val="variable"/>
+    <w:sig w:usb0="E00002FF" w:usb1="400004FF" w:usb2="00000000" w:usb3="00000000" w:csb0="0000019F" w:csb1="00000000"/>
+  </w:font>
+  <w:font w:name="SimSun">
+    <w:altName w:val="宋体"/>
+    <w:panose1 w:val="02010600030101010101"/>
+    <w:charset w:val="86"/>
+    <w:family w:val="auto"/>
+    <w:pitch w:val="variable"/>
+    <w:sig w:usb0="00000003" w:usb1="288F0000" w:usb2="00000016" w:usb3="00000000" w:csb0="00040001" w:csb1="00000000"/>
+  </w:font>
+  <w:font w:name="Trebuchet MS">
+    <w:panose1 w:val="020B0603020202020204"/>
+    <w:charset w:val="00"/>
+    <w:family w:val="swiss"/>
+    <w:pitch w:val="variable"/>
+    <w:sig w:usb0="00000687" w:usb1="00000000" w:usb2="00000000" w:usb3="00000000" w:csb0="0000009F" w:csb1="00000000"/>
+  </w:font>
+  <w:font w:name="Arial">
+    <w:panose1 w:val="020B0604020202020204"/>
+    <w:charset w:val="00"/>
+    <w:family w:val="swiss"/>
+    <w:pitch w:val="variable"/>
+    <w:sig w:usb0="E0002EFF" w:usb1="C0007843" w:usb2="00000009" w:usb3="00000000" w:csb0="000001FF" w:csb1="00000000"/>
+  </w:font>
+  <w:font w:name="HelveticaNeueLT Std Thin">
+    <w:altName w:val="Arial"/>
+    <w:panose1 w:val="00000000000000000000"/>
+    <w:charset w:val="00"/>
+    <w:family w:val="swiss"/>
+    <w:notTrueType/>
+    <w:pitch w:val="variable"/>
+    <w:sig w:usb0="800000AF" w:usb1="4000204A" w:usb2="00000000" w:usb3="00000000" w:csb0="00000001" w:csb1="00000000"/>
+  </w:font>
+  <w:font w:name="Adobe Garamond Pro">
+    <w:altName w:val="Times New Roman"/>
+    <w:panose1 w:val="00000000000000000000"/>
+    <w:charset w:val="00"/>
+    <w:family w:val="roman"/>
+    <w:notTrueType/>
+    <w:pitch w:val="variable"/>
+    <w:sig w:usb0="00000007" w:usb1="00000001" w:usb2="00000000" w:usb3="00000000" w:csb0="00000093" w:csb1="00000000"/>
+  </w:font>
+  <w:font w:name="Arial Bold">
+    <w:altName w:val="Arial"/>
+    <w:panose1 w:val="020B0704020202020204"/>
+    <w:charset w:val="00"/>
+    <w:family w:val="swiss"/>
+    <w:pitch w:val="variable"/>
+    <w:sig w:usb0="00000000" w:usb1="00000000" w:usb2="00000000" w:usb3="00000000" w:csb0="000000FF" w:csb1="00000000"/>
+  </w:font>
+  <w:font w:name="Times">
+    <w:panose1 w:val="02020603050405020304"/>
+    <w:charset w:val="00"/>
+    <w:family w:val="roman"/>
+    <w:pitch w:val="variable"/>
+    <w:sig w:usb0="E0002AFF" w:usb1="C0007841" w:usb2="00000009" w:usb3="00000000" w:csb0="000001FF" w:csb1="00000000"/>
+  </w:font>
+  <w:font w:name="Arial Narrow">
+    <w:panose1 w:val="020B0606020202030204"/>
+    <w:charset w:val="00"/>
+    <w:family w:val="swiss"/>
+    <w:pitch w:val="variable"/>
+    <w:sig w:usb0="00000287" w:usb1="00000800" w:usb2="00000000" w:usb3="00000000" w:csb0="0000009F" w:csb1="00000000"/>
+  </w:font>
+  <w:font w:name="Verdana">
+    <w:panose1 w:val="020B0604030504040204"/>
+    <w:charset w:val="00"/>
+    <w:family w:val="swiss"/>
+    <w:pitch w:val="variable"/>
+    <w:sig w:usb0="A10006FF" w:usb1="4000205B" w:usb2="00000010" w:usb3="00000000" w:csb0="0000019F" w:csb1="00000000"/>
+  </w:font>
+  <w:font w:name="Corbel">
+    <w:panose1 w:val="020B0503020204020204"/>
+    <w:charset w:val="00"/>
+    <w:family w:val="swiss"/>
+    <w:pitch w:val="variable"/>
+    <w:sig w:usb0="A00002EF" w:usb1="4000A44B" w:usb2="00000000" w:usb3="00000000" w:csb0="0000019F" w:csb1="00000000"/>
+  </w:font>
+  <w:font w:name="Times-Bold">
+    <w:altName w:val="Times New Roman"/>
+    <w:panose1 w:val="00000000000000000000"/>
+    <w:charset w:val="00"/>
+    <w:family w:val="auto"/>
+    <w:notTrueType/>
+    <w:pitch w:val="default"/>
+    <w:sig w:usb0="00000003" w:usb1="00000000" w:usb2="00000000" w:usb3="00000000" w:csb0="00000001" w:csb1="00000000"/>
+  </w:font>
+  <w:font w:name="HelveticaNeueLTStd-LtCnO">
+    <w:altName w:val="Arial"/>
+    <w:panose1 w:val="00000000000000000000"/>
+    <w:charset w:val="00"/>
+    <w:family w:val="swiss"/>
+    <w:notTrueType/>
+    <w:pitch w:val="default"/>
+    <w:sig w:usb0="00000003" w:usb1="00000000" w:usb2="00000000" w:usb3="00000000" w:csb0="00000001" w:csb1="00000000"/>
+  </w:font>
+  <w:font w:name="Cambria Math">
+    <w:panose1 w:val="02040503050406030204"/>
+    <w:charset w:val="00"/>
+    <w:family w:val="roman"/>
+    <w:pitch w:val="variable"/>
+    <w:sig w:usb0="E00002FF" w:usb1="420024FF" w:usb2="00000000" w:usb3="00000000" w:csb0="0000019F" w:csb1="00000000"/>
+  </w:font>
+  <w:font w:name="Times-Roman">
+    <w:altName w:val="Times New Roman"/>
+    <w:panose1 w:val="00000000000000000000"/>
+    <w:charset w:val="00"/>
+    <w:family w:val="auto"/>
+    <w:notTrueType/>
+    <w:pitch w:val="default"/>
+    <w:sig w:usb0="00000003" w:usb1="00000000" w:usb2="00000000" w:usb3="00000000" w:csb0="00000001" w:csb1="00000000"/>
+  </w:font>
+  <w:font w:name="DengXian">
+    <w:altName w:val="等线"/>
+    <w:panose1 w:val="03000509000000000000"/>
+    <w:charset w:val="86"/>
+    <w:family w:val="script"/>
+    <w:pitch w:val="fixed"/>
+    <w:sig w:usb0="800002BF" w:usb1="38CF7CFA" w:usb2="00000016" w:usb3="00000000" w:csb0="0004000F" w:csb1="00000000"/>
+  </w:font>
+  <w:font w:name="DengXian Light">
+    <w:altName w:val="等线 Light"/>
+    <w:panose1 w:val="02010600030101010101"/>
+    <w:charset w:val="86"/>
+    <w:family w:val="auto"/>
+    <w:pitch w:val="variable"/>
+    <w:sig w:usb0="A00002BF" w:usb1="38CF7CFA" w:usb2="00000016" w:usb3="00000000" w:csb0="0004000F" w:csb1="00000000"/>
+  </w:font>
+  <w:font w:name="Calibri Light">
+    <w:panose1 w:val="020F0302020204030204"/>
+    <w:charset w:val="00"/>
+    <w:family w:val="swiss"/>
+    <w:pitch w:val="variable"/>
+    <w:sig w:usb0="E0002AFF" w:usb1="C000247B" w:usb2="00000009" w:usb3="00000000" w:csb0="000001FF" w:csb1="00000000"/>
+  </w:font>
+</w:fonts>
+</file>
+
+<file path=word/glossary/settings.xml><?xml version="1.0" encoding="utf-8"?>
+<w:settings xmlns:mc="http://schemas.openxmlformats.org/markup-compatibility/2006" xmlns:o="urn:schemas-microsoft-com:office:office" xmlns:r="http://schemas.openxmlformats.org/officeDocument/2006/relationships" xmlns:m="http://schemas.openxmlformats.org/officeDocument/2006/math" xmlns:v="urn:schemas-microsoft-com:vml" xmlns:w10="urn:schemas-microsoft-com:office:word" xmlns:w="http://schemas.openxmlformats.org/wordprocessingml/2006/main" xmlns:w14="http://schemas.microsoft.com/office/word/2010/wordml" xmlns:w15="http://schemas.microsoft.com/office/word/2012/wordml" xmlns:w16cid="http://schemas.microsoft.com/office/word/2016/wordml/cid" xmlns:w16se="http://schemas.microsoft.com/office/word/2015/wordml/symex" xmlns:sl="http://schemas.openxmlformats.org/schemaLibrary/2006/main" mc:Ignorable="w14 w15 w16se w16cid">
+  <w:view w:val="normal"/>
+  <w:defaultTabStop w:val="720"/>
+  <w:characterSpacingControl w:val="doNotCompress"/>
+  <w:compat>
+    <w:useFELayout/>
+    <w:compatSetting w:name="compatibilityMode" w:uri="http://schemas.microsoft.com/office/word" w:val="15"/>
+    <w:compatSetting w:name="overrideTableStyleFontSizeAndJustification" w:uri="http://schemas.microsoft.com/office/word" w:val="1"/>
+    <w:compatSetting w:name="enableOpenTypeFeatures" w:uri="http://schemas.microsoft.com/office/word" w:val="1"/>
+    <w:compatSetting w:name="doNotFlipMirrorIndents" w:uri="http://schemas.microsoft.com/office/word" w:val="1"/>
+    <w:compatSetting w:name="differentiateMultirowTableHeaders" w:uri="http://schemas.microsoft.com/office/word" w:val="1"/>
+    <w:compatSetting w:name="useWord2013TrackBottomHyphenation" w:uri="http://schemas.microsoft.com/office/word" w:val="0"/>
+  </w:compat>
+  <w:rsids>
+    <w:rsidRoot w:val="003F6706"/>
+    <w:rsid w:val="003F6706"/>
+    <w:rsid w:val="00C5002C"/>
+  </w:rsids>
+  <m:mathPr>
+    <m:mathFont m:val="Cambria Math"/>
+    <m:brkBin m:val="before"/>
+    <m:brkBinSub m:val="--"/>
+    <m:smallFrac m:val="0"/>
+    <m:dispDef/>
+    <m:lMargin m:val="0"/>
+    <m:rMargin m:val="0"/>
+    <m:defJc m:val="centerGroup"/>
+    <m:wrapIndent m:val="1440"/>
+    <m:intLim m:val="subSup"/>
+    <m:naryLim m:val="undOvr"/>
+  </m:mathPr>
+  <w:themeFontLang w:val="en-US" w:eastAsia="zh-CN"/>
+  <w:clrSchemeMapping w:bg1="light1" w:t1="dark1" w:bg2="light2" w:t2="dark2" w:accent1="accent1" w:accent2="accent2" w:accent3="accent3" w:accent4="accent4" w:accent5="accent5" w:accent6="accent6" w:hyperlink="hyperlink" w:followedHyperlink="followedHyperlink"/>
+  <w:decimalSymbol w:val="."/>
+  <w:listSeparator w:val=","/>
+  <w15:chartTrackingRefBased/>
+</w:settings>
+</file>
+
+<file path=word/glossary/styles.xml><?xml version="1.0" encoding="utf-8"?>
+<w:styles xmlns:mc="http://schemas.openxmlformats.org/markup-compatibility/2006" xmlns:r="http://schemas.openxmlformats.org/officeDocument/2006/relationships" xmlns:w="http://schemas.openxmlformats.org/wordprocessingml/2006/main" xmlns:w14="http://schemas.microsoft.com/office/word/2010/wordml" xmlns:w15="http://schemas.microsoft.com/office/word/2012/wordml" xmlns:w16cid="http://schemas.microsoft.com/office/word/2016/wordml/cid" xmlns:w16se="http://schemas.microsoft.com/office/word/2015/wordml/symex" mc:Ignorable="w14 w15 w16se w16cid">
+  <w:docDefaults>
+    <w:rPrDefault>
+      <w:rPr>
+        <w:rFonts w:asciiTheme="minorHAnsi" w:eastAsiaTheme="minorEastAsia" w:hAnsiTheme="minorHAnsi" w:cstheme="minorBidi"/>
+        <w:sz w:val="22"/>
+        <w:szCs w:val="22"/>
+        <w:lang w:val="en-US" w:eastAsia="zh-CN" w:bidi="ar-SA"/>
+      </w:rPr>
+    </w:rPrDefault>
+    <w:pPrDefault>
+      <w:pPr>
+        <w:spacing w:after="160" w:line="259" w:lineRule="auto"/>
+      </w:pPr>
+    </w:pPrDefault>
+  </w:docDefaults>
+  <w:latentStyles w:defLockedState="0" w:defUIPriority="99" w:defSemiHidden="0" w:defUnhideWhenUsed="0" w:defQFormat="0" w:count="375">
+    <w:lsdException w:name="Normal" w:uiPriority="0" w:qFormat="1"/>
+    <w:lsdException w:name="heading 1" w:uiPriority="9" w:qFormat="1"/>
+    <w:lsdException w:name="heading 2" w:semiHidden="1" w:uiPriority="9" w:unhideWhenUsed="1" w:qFormat="1"/>
+    <w:lsdException w:name="heading 3" w:semiHidden="1" w:uiPriority="9" w:unhideWhenUsed="1" w:qFormat="1"/>
+    <w:lsdException w:name="heading 4" w:semiHidden="1" w:uiPriority="9" w:unhideWhenUsed="1" w:qFormat="1"/>
+    <w:lsdException w:name="heading 5" w:semiHidden="1" w:uiPriority="9" w:unhideWhenUsed="1" w:qFormat="1"/>
+    <w:lsdException w:name="heading 6" w:semiHidden="1" w:uiPriority="9" w:unhideWhenUsed="1" w:qFormat="1"/>
+    <w:lsdException w:name="heading 7" w:semiHidden="1" w:uiPriority="9" w:unhideWhenUsed="1" w:qFormat="1"/>
+    <w:lsdException w:name="heading 8" w:semiHidden="1" w:uiPriority="9" w:unhideWhenUsed="1" w:qFormat="1"/>
+    <w:lsdException w:name="heading 9" w:semiHidden="1" w:uiPriority="9" w:unhideWhenUsed="1" w:qFormat="1"/>
+    <w:lsdException w:name="index 1" w:semiHidden="1" w:unhideWhenUsed="1"/>
+    <w:lsdException w:name="index 2" w:semiHidden="1" w:unhideWhenUsed="1"/>
+    <w:lsdException w:name="index 3" w:semiHidden="1" w:unhideWhenUsed="1"/>
+    <w:lsdException w:name="index 4" w:semiHidden="1" w:unhideWhenUsed="1"/>
+    <w:lsdException w:name="index 5" w:semiHidden="1" w:unhideWhenUsed="1"/>
+    <w:lsdException w:name="index 6" w:semiHidden="1" w:unhideWhenUsed="1"/>
+    <w:lsdException w:name="index 7" w:semiHidden="1" w:unhideWhenUsed="1"/>
+    <w:lsdException w:name="index 8" w:semiHidden="1" w:unhideWhenUsed="1"/>
+    <w:lsdException w:name="index 9" w:semiHidden="1" w:unhideWhenUsed="1"/>
+    <w:lsdException w:name="toc 1" w:semiHidden="1" w:uiPriority="39" w:unhideWhenUsed="1"/>
+    <w:lsdException w:name="toc 2" w:semiHidden="1" w:uiPriority="39" w:unhideWhenUsed="1"/>
+    <w:lsdException w:name="toc 3" w:semiHidden="1" w:uiPriority="39" w:unhideWhenUsed="1"/>
+    <w:lsdException w:name="toc 4" w:semiHidden="1" w:uiPriority="39" w:unhideWhenUsed="1"/>
+    <w:lsdException w:name="toc 5" w:semiHidden="1" w:uiPriority="39" w:unhideWhenUsed="1"/>
+    <w:lsdException w:name="toc 6" w:semiHidden="1" w:uiPriority="39" w:unhideWhenUsed="1"/>
+    <w:lsdException w:name="toc 7" w:semiHidden="1" w:uiPriority="39" w:unhideWhenUsed="1"/>
+    <w:lsdException w:name="toc 8" w:semiHidden="1" w:uiPriority="39" w:unhideWhenUsed="1"/>
+    <w:lsdException w:name="toc 9" w:semiHidden="1" w:uiPriority="39" w:unhideWhenUsed="1"/>
+    <w:lsdException w:name="Normal Indent" w:semiHidden="1" w:unhideWhenUsed="1"/>
+    <w:lsdException w:name="footnote text" w:semiHidden="1" w:unhideWhenUsed="1"/>
+    <w:lsdException w:name="annotation text" w:semiHidden="1" w:unhideWhenUsed="1"/>
+    <w:lsdException w:name="header" w:semiHidden="1" w:unhideWhenUsed="1"/>
+    <w:lsdException w:name="footer" w:semiHidden="1" w:unhideWhenUsed="1"/>
+    <w:lsdException w:name="index heading" w:semiHidden="1" w:unhideWhenUsed="1"/>
+    <w:lsdException w:name="caption" w:semiHidden="1" w:uiPriority="35" w:unhideWhenUsed="1" w:qFormat="1"/>
+    <w:lsdException w:name="table of figures" w:semiHidden="1" w:unhideWhenUsed="1"/>
+    <w:lsdException w:name="envelope address" w:semiHidden="1" w:unhideWhenUsed="1"/>
+    <w:lsdException w:name="envelope return" w:semiHidden="1" w:unhideWhenUsed="1"/>
+    <w:lsdException w:name="footnote reference" w:semiHidden="1" w:unhideWhenUsed="1"/>
+    <w:lsdException w:name="annotation reference" w:semiHidden="1" w:unhideWhenUsed="1"/>
+    <w:lsdException w:name="line number" w:semiHidden="1" w:unhideWhenUsed="1"/>
+    <w:lsdException w:name="page number" w:semiHidden="1" w:unhideWhenUsed="1"/>
+    <w:lsdException w:name="endnote reference" w:semiHidden="1" w:unhideWhenUsed="1"/>
+    <w:lsdException w:name="endnote text" w:semiHidden="1" w:unhideWhenUsed="1"/>
+    <w:lsdException w:name="table of authorities" w:semiHidden="1" w:unhideWhenUsed="1"/>
+    <w:lsdException w:name="macro" w:semiHidden="1" w:unhideWhenUsed="1"/>
+    <w:lsdException w:name="toa heading" w:semiHidden="1" w:unhideWhenUsed="1"/>
+    <w:lsdException w:name="List" w:semiHidden="1" w:unhideWhenUsed="1"/>
+    <w:lsdException w:name="List Bullet" w:semiHidden="1" w:unhideWhenUsed="1"/>
+    <w:lsdException w:name="List Number" w:semiHidden="1" w:unhideWhenUsed="1"/>
+    <w:lsdException w:name="List 2" w:semiHidden="1" w:unhideWhenUsed="1"/>
+    <w:lsdException w:name="List 3" w:semiHidden="1" w:unhideWhenUsed="1"/>
+    <w:lsdException w:name="List 4" w:semiHidden="1" w:unhideWhenUsed="1"/>
+    <w:lsdException w:name="List 5" w:semiHidden="1" w:unhideWhenUsed="1"/>
+    <w:lsdException w:name="List Bullet 2" w:semiHidden="1" w:unhideWhenUsed="1"/>
+    <w:lsdException w:name="List Bullet 3" w:semiHidden="1" w:unhideWhenUsed="1"/>
+    <w:lsdException w:name="List Bullet 4" w:semiHidden="1" w:unhideWhenUsed="1"/>
+    <w:lsdException w:name="List Bullet 5" w:semiHidden="1" w:unhideWhenUsed="1"/>
+    <w:lsdException w:name="List Number 2" w:semiHidden="1" w:unhideWhenUsed="1"/>
+    <w:lsdException w:name="List Number 3" w:semiHidden="1" w:unhideWhenUsed="1"/>
+    <w:lsdException w:name="List Number 4" w:semiHidden="1" w:unhideWhenUsed="1"/>
+    <w:lsdException w:name="List Number 5" w:semiHidden="1" w:unhideWhenUsed="1"/>
+    <w:lsdException w:name="Title" w:uiPriority="10" w:qFormat="1"/>
+    <w:lsdException w:name="Closing" w:semiHidden="1" w:unhideWhenUsed="1"/>
+    <w:lsdException w:name="Signature" w:semiHidden="1" w:unhideWhenUsed="1"/>
+    <w:lsdException w:name="Default Paragraph Font" w:semiHidden="1" w:uiPriority="1" w:unhideWhenUsed="1"/>
+    <w:lsdException w:name="Body Text" w:semiHidden="1" w:unhideWhenUsed="1"/>
+    <w:lsdException w:name="Body Text Indent" w:semiHidden="1" w:unhideWhenUsed="1"/>
+    <w:lsdException w:name="List Continue" w:semiHidden="1" w:unhideWhenUsed="1"/>
+    <w:lsdException w:name="List Continue 2" w:semiHidden="1" w:unhideWhenUsed="1"/>
+    <w:lsdException w:name="List Continue 3" w:semiHidden="1" w:unhideWhenUsed="1"/>
+    <w:lsdException w:name="List Continue 4" w:semiHidden="1" w:unhideWhenUsed="1"/>
+    <w:lsdException w:name="List Continue 5" w:semiHidden="1" w:unhideWhenUsed="1"/>
+    <w:lsdException w:name="Message Header" w:semiHidden="1" w:unhideWhenUsed="1"/>
+    <w:lsdException w:name="Subtitle" w:uiPriority="11" w:qFormat="1"/>
+    <w:lsdException w:name="Salutation" w:semiHidden="1" w:unhideWhenUsed="1"/>
+    <w:lsdException w:name="Date" w:semiHidden="1" w:unhideWhenUsed="1"/>
+    <w:lsdException w:name="Body Text First Indent" w:semiHidden="1" w:unhideWhenUsed="1"/>
+    <w:lsdException w:name="Body Text First Indent 2" w:semiHidden="1" w:unhideWhenUsed="1"/>
+    <w:lsdException w:name="Note Heading" w:semiHidden="1" w:unhideWhenUsed="1"/>
+    <w:lsdException w:name="Body Text 2" w:semiHidden="1" w:unhideWhenUsed="1"/>
+    <w:lsdException w:name="Body Text 3" w:semiHidden="1" w:unhideWhenUsed="1"/>
+    <w:lsdException w:name="Body Text Indent 2" w:semiHidden="1" w:unhideWhenUsed="1"/>
+    <w:lsdException w:name="Body Text Indent 3" w:semiHidden="1" w:unhideWhenUsed="1"/>
+    <w:lsdException w:name="Block Text" w:semiHidden="1" w:unhideWhenUsed="1"/>
+    <w:lsdException w:name="Hyperlink" w:semiHidden="1" w:unhideWhenUsed="1"/>
+    <w:lsdException w:name="FollowedHyperlink" w:semiHidden="1" w:unhideWhenUsed="1"/>
+    <w:lsdException w:name="Strong" w:uiPriority="22" w:qFormat="1"/>
+    <w:lsdException w:name="Emphasis" w:uiPriority="20" w:qFormat="1"/>
+    <w:lsdException w:name="Document Map" w:semiHidden="1" w:unhideWhenUsed="1"/>
+    <w:lsdException w:name="Plain Text" w:semiHidden="1" w:unhideWhenUsed="1"/>
+    <w:lsdException w:name="E-mail Signature" w:semiHidden="1" w:unhideWhenUsed="1"/>
+    <w:lsdException w:name="HTML Top of Form" w:semiHidden="1" w:unhideWhenUsed="1"/>
+    <w:lsdException w:name="HTML Bottom of Form" w:semiHidden="1" w:unhideWhenUsed="1"/>
+    <w:lsdException w:name="Normal (Web)" w:semiHidden="1" w:unhideWhenUsed="1"/>
+    <w:lsdException w:name="HTML Acronym" w:semiHidden="1" w:unhideWhenUsed="1"/>
+    <w:lsdException w:name="HTML Address" w:semiHidden="1" w:unhideWhenUsed="1"/>
+    <w:lsdException w:name="HTML Cite" w:semiHidden="1" w:unhideWhenUsed="1"/>
+    <w:lsdException w:name="HTML Code" w:semiHidden="1" w:unhideWhenUsed="1"/>
+    <w:lsdException w:name="HTML Definition" w:semiHidden="1" w:unhideWhenUsed="1"/>
+    <w:lsdException w:name="HTML Keyboard" w:semiHidden="1" w:unhideWhenUsed="1"/>
+    <w:lsdException w:name="HTML Preformatted" w:semiHidden="1" w:unhideWhenUsed="1"/>
+    <w:lsdException w:name="HTML Sample" w:semiHidden="1" w:unhideWhenUsed="1"/>
+    <w:lsdException w:name="HTML Typewriter" w:semiHidden="1" w:unhideWhenUsed="1"/>
+    <w:lsdException w:name="HTML Variable" w:semiHidden="1" w:unhideWhenUsed="1"/>
+    <w:lsdException w:name="Normal Table" w:semiHidden="1" w:unhideWhenUsed="1"/>
+    <w:lsdException w:name="annotation subject" w:semiHidden="1" w:unhideWhenUsed="1"/>
+    <w:lsdException w:name="No List" w:semiHidden="1" w:unhideWhenUsed="1"/>
+    <w:lsdException w:name="Outline List 1" w:semiHidden="1" w:unhideWhenUsed="1"/>
+    <w:lsdException w:name="Outline List 2" w:semiHidden="1" w:unhideWhenUsed="1"/>
+    <w:lsdException w:name="Outline List 3" w:semiHidden="1" w:unhideWhenUsed="1"/>
+    <w:lsdException w:name="Table Simple 1" w:semiHidden="1" w:unhideWhenUsed="1"/>
+    <w:lsdException w:name="Table Simple 2" w:semiHidden="1" w:unhideWhenUsed="1"/>
+    <w:lsdException w:name="Table Simple 3" w:semiHidden="1" w:unhideWhenUsed="1"/>
+    <w:lsdException w:name="Table Classic 1" w:semiHidden="1" w:unhideWhenUsed="1"/>
+    <w:lsdException w:name="Table Classic 2" w:semiHidden="1" w:unhideWhenUsed="1"/>
+    <w:lsdException w:name="Table Classic 3" w:semiHidden="1" w:unhideWhenUsed="1"/>
+    <w:lsdException w:name="Table Classic 4" w:semiHidden="1" w:unhideWhenUsed="1"/>
+    <w:lsdException w:name="Table Colorful 1" w:semiHidden="1" w:unhideWhenUsed="1"/>
+    <w:lsdException w:name="Table Colorful 2" w:semiHidden="1" w:unhideWhenUsed="1"/>
+    <w:lsdException w:name="Table Colorful 3" w:semiHidden="1" w:unhideWhenUsed="1"/>
+    <w:lsdException w:name="Table Columns 1" w:semiHidden="1" w:unhideWhenUsed="1"/>
+    <w:lsdException w:name="Table Columns 2" w:semiHidden="1" w:unhideWhenUsed="1"/>
+    <w:lsdException w:name="Table Columns 3" w:semiHidden="1" w:unhideWhenUsed="1"/>
+    <w:lsdException w:name="Table Columns 4" w:semiHidden="1" w:unhideWhenUsed="1"/>
+    <w:lsdException w:name="Table Columns 5" w:semiHidden="1" w:unhideWhenUsed="1"/>
+    <w:lsdException w:name="Table Grid 1" w:semiHidden="1" w:unhideWhenUsed="1"/>
+    <w:lsdException w:name="Table Grid 2" w:semiHidden="1" w:unhideWhenUsed="1"/>
+    <w:lsdException w:name="Table Grid 3" w:semiHidden="1" w:unhideWhenUsed="1"/>
+    <w:lsdException w:name="Table Grid 4" w:semiHidden="1" w:unhideWhenUsed="1"/>
+    <w:lsdException w:name="Table Grid 5" w:semiHidden="1" w:unhideWhenUsed="1"/>
+    <w:lsdException w:name="Table Grid 6" w:semiHidden="1" w:unhideWhenUsed="1"/>
+    <w:lsdException w:name="Table Grid 7" w:semiHidden="1" w:unhideWhenUsed="1"/>
+    <w:lsdException w:name="Table Grid 8" w:semiHidden="1" w:unhideWhenUsed="1"/>
+    <w:lsdException w:name="Table List 1" w:semiHidden="1" w:unhideWhenUsed="1"/>
+    <w:lsdException w:name="Table List 2" w:semiHidden="1" w:unhideWhenUsed="1"/>
+    <w:lsdException w:name="Table List 3" w:semiHidden="1" w:unhideWhenUsed="1"/>
+    <w:lsdException w:name="Table List 4" w:semiHidden="1" w:unhideWhenUsed="1"/>
+    <w:lsdException w:name="Table List 5" w:semiHidden="1" w:unhideWhenUsed="1"/>
+    <w:lsdException w:name="Table List 6" w:semiHidden="1" w:unhideWhenUsed="1"/>
+    <w:lsdException w:name="Table List 7" w:semiHidden="1" w:unhideWhenUsed="1"/>
+    <w:lsdException w:name="Table List 8" w:semiHidden="1" w:unhideWhenUsed="1"/>
+    <w:lsdException w:name="Table 3D effects 1" w:semiHidden="1" w:unhideWhenUsed="1"/>
+    <w:lsdException w:name="Table 3D effects 2" w:semiHidden="1" w:unhideWhenUsed="1"/>
+    <w:lsdException w:name="Table 3D effects 3" w:semiHidden="1" w:unhideWhenUsed="1"/>
+    <w:lsdException w:name="Table Contemporary" w:semiHidden="1" w:unhideWhenUsed="1"/>
+    <w:lsdException w:name="Table Elegant" w:semiHidden="1" w:unhideWhenUsed="1"/>
+    <w:lsdException w:name="Table Professional" w:semiHidden="1" w:unhideWhenUsed="1"/>
+    <w:lsdException w:name="Table Subtle 1" w:semiHidden="1" w:unhideWhenUsed="1"/>
+    <w:lsdException w:name="Table Subtle 2" w:semiHidden="1" w:unhideWhenUsed="1"/>
+    <w:lsdException w:name="Table Web 1" w:semiHidden="1" w:unhideWhenUsed="1"/>
+    <w:lsdException w:name="Table Web 2" w:semiHidden="1" w:unhideWhenUsed="1"/>
+    <w:lsdException w:name="Table Web 3" w:semiHidden="1" w:unhideWhenUsed="1"/>
+    <w:lsdException w:name="Balloon Text" w:semiHidden="1" w:unhideWhenUsed="1"/>
+    <w:lsdException w:name="Table Grid" w:uiPriority="39"/>
+    <w:lsdException w:name="Table Theme" w:semiHidden="1" w:unhideWhenUsed="1"/>
+    <w:lsdException w:name="Placeholder Text" w:semiHidden="1"/>
+    <w:lsdException w:name="No Spacing" w:uiPriority="1" w:qFormat="1"/>
+    <w:lsdException w:name="Light Shading" w:uiPriority="60"/>
+    <w:lsdException w:name="Light List" w:uiPriority="61"/>
+    <w:lsdException w:name="Light Grid" w:uiPriority="62"/>
+    <w:lsdException w:name="Medium Shading 1" w:uiPriority="63"/>
+    <w:lsdException w:name="Medium Shading 2" w:uiPriority="64"/>
+    <w:lsdException w:name="Medium List 1" w:uiPriority="65"/>
+    <w:lsdException w:name="Medium List 2" w:uiPriority="66"/>
+    <w:lsdException w:name="Medium Grid 1" w:uiPriority="67"/>
+    <w:lsdException w:name="Medium Grid 2" w:uiPriority="68"/>
+    <w:lsdException w:name="Medium Grid 3" w:uiPriority="69"/>
+    <w:lsdException w:name="Dark List" w:uiPriority="70"/>
+    <w:lsdException w:name="Colorful Shading" w:uiPriority="71"/>
+    <w:lsdException w:name="Colorful List" w:uiPriority="72"/>
+    <w:lsdException w:name="Colorful Grid" w:uiPriority="73"/>
+    <w:lsdException w:name="Light Shading Accent 1" w:uiPriority="60"/>
+    <w:lsdException w:name="Light List Accent 1" w:uiPriority="61"/>
+    <w:lsdException w:name="Light Grid Accent 1" w:uiPriority="62"/>
+    <w:lsdException w:name="Medium Shading 1 Accent 1" w:uiPriority="63"/>
+    <w:lsdException w:name="Medium Shading 2 Accent 1" w:uiPriority="64"/>
+    <w:lsdException w:name="Medium List 1 Accent 1" w:uiPriority="65"/>
+    <w:lsdException w:name="Revision" w:semiHidden="1"/>
+    <w:lsdException w:name="List Paragraph" w:uiPriority="34" w:qFormat="1"/>
+    <w:lsdException w:name="Quote" w:uiPriority="29" w:qFormat="1"/>
+    <w:lsdException w:name="Intense Quote" w:uiPriority="30" w:qFormat="1"/>
+    <w:lsdException w:name="Medium List 2 Accent 1" w:uiPriority="66"/>
+    <w:lsdException w:name="Medium Grid 1 Accent 1" w:uiPriority="67"/>
+    <w:lsdException w:name="Medium Grid 2 Accent 1" w:uiPriority="68"/>
+    <w:lsdException w:name="Medium Grid 3 Accent 1" w:uiPriority="69"/>
+    <w:lsdException w:name="Dark List Accent 1" w:uiPriority="70"/>
+    <w:lsdException w:name="Colorful Shading Accent 1" w:uiPriority="71"/>
+    <w:lsdException w:name="Colorful List Accent 1" w:uiPriority="72"/>
+    <w:lsdException w:name="Colorful Grid Accent 1" w:uiPriority="73"/>
+    <w:lsdException w:name="Light Shading Accent 2" w:uiPriority="60"/>
+    <w:lsdException w:name="Light List Accent 2" w:uiPriority="61"/>
+    <w:lsdException w:name="Light Grid Accent 2" w:uiPriority="62"/>
+    <w:lsdException w:name="Medium Shading 1 Accent 2" w:uiPriority="63"/>
+    <w:lsdException w:name="Medium Shading 2 Accent 2" w:uiPriority="64"/>
+    <w:lsdException w:name="Medium List 1 Accent 2" w:uiPriority="65"/>
+    <w:lsdException w:name="Medium List 2 Accent 2" w:uiPriority="66"/>
+    <w:lsdException w:name="Medium Grid 1 Accent 2" w:uiPriority="67"/>
+    <w:lsdException w:name="Medium Grid 2 Accent 2" w:uiPriority="68"/>
+    <w:lsdException w:name="Medium Grid 3 Accent 2" w:uiPriority="69"/>
+    <w:lsdException w:name="Dark List Accent 2" w:uiPriority="70"/>
+    <w:lsdException w:name="Colorful Shading Accent 2" w:uiPriority="71"/>
+    <w:lsdException w:name="Colorful List Accent 2" w:uiPriority="72"/>
+    <w:lsdException w:name="Colorful Grid Accent 2" w:uiPriority="73"/>
+    <w:lsdException w:name="Light Shading Accent 3" w:uiPriority="60"/>
+    <w:lsdException w:name="Light List Accent 3" w:uiPriority="61"/>
+    <w:lsdException w:name="Light Grid Accent 3" w:uiPriority="62"/>
+    <w:lsdException w:name="Medium Shading 1 Accent 3" w:uiPriority="63"/>
+    <w:lsdException w:name="Medium Shading 2 Accent 3" w:uiPriority="64"/>
+    <w:lsdException w:name="Medium List 1 Accent 3" w:uiPriority="65"/>
+    <w:lsdException w:name="Medium List 2 Accent 3" w:uiPriority="66"/>
+    <w:lsdException w:name="Medium Grid 1 Accent 3" w:uiPriority="67"/>
+    <w:lsdException w:name="Medium Grid 2 Accent 3" w:uiPriority="68"/>
+    <w:lsdException w:name="Medium Grid 3 Accent 3" w:uiPriority="69"/>
+    <w:lsdException w:name="Dark List Accent 3" w:uiPriority="70"/>
+    <w:lsdException w:name="Colorful Shading Accent 3" w:uiPriority="71"/>
+    <w:lsdException w:name="Colorful List Accent 3" w:uiPriority="72"/>
+    <w:lsdException w:name="Colorful Grid Accent 3" w:uiPriority="73"/>
+    <w:lsdException w:name="Light Shading Accent 4" w:uiPriority="60"/>
+    <w:lsdException w:name="Light List Accent 4" w:uiPriority="61"/>
+    <w:lsdException w:name="Light Grid Accent 4" w:uiPriority="62"/>
+    <w:lsdException w:name="Medium Shading 1 Accent 4" w:uiPriority="63"/>
+    <w:lsdException w:name="Medium Shading 2 Accent 4" w:uiPriority="64"/>
+    <w:lsdException w:name="Medium List 1 Accent 4" w:uiPriority="65"/>
+    <w:lsdException w:name="Medium List 2 Accent 4" w:uiPriority="66"/>
+    <w:lsdException w:name="Medium Grid 1 Accent 4" w:uiPriority="67"/>
+    <w:lsdException w:name="Medium Grid 2 Accent 4" w:uiPriority="68"/>
+    <w:lsdException w:name="Medium Grid 3 Accent 4" w:uiPriority="69"/>
+    <w:lsdException w:name="Dark List Accent 4" w:uiPriority="70"/>
+    <w:lsdException w:name="Colorful Shading Accent 4" w:uiPriority="71"/>
+    <w:lsdException w:name="Colorful List Accent 4" w:uiPriority="72"/>
+    <w:lsdException w:name="Colorful Grid Accent 4" w:uiPriority="73"/>
+    <w:lsdException w:name="Light Shading Accent 5" w:uiPriority="60"/>
+    <w:lsdException w:name="Light List Accent 5" w:uiPriority="61"/>
+    <w:lsdException w:name="Light Grid Accent 5" w:uiPriority="62"/>
+    <w:lsdException w:name="Medium Shading 1 Accent 5" w:uiPriority="63"/>
+    <w:lsdException w:name="Medium Shading 2 Accent 5" w:uiPriority="64"/>
+    <w:lsdException w:name="Medium List 1 Accent 5" w:uiPriority="65"/>
+    <w:lsdException w:name="Medium List 2 Accent 5" w:uiPriority="66"/>
+    <w:lsdException w:name="Medium Grid 1 Accent 5" w:uiPriority="67"/>
+    <w:lsdException w:name="Medium Grid 2 Accent 5" w:uiPriority="68"/>
+    <w:lsdException w:name="Medium Grid 3 Accent 5" w:uiPriority="69"/>
+    <w:lsdException w:name="Dark List Accent 5" w:uiPriority="70"/>
+    <w:lsdException w:name="Colorful Shading Accent 5" w:uiPriority="71"/>
+    <w:lsdException w:name="Colorful List Accent 5" w:uiPriority="72"/>
+    <w:lsdException w:name="Colorful Grid Accent 5" w:uiPriority="73"/>
+    <w:lsdException w:name="Light Shading Accent 6" w:uiPriority="60"/>
+    <w:lsdException w:name="Light List Accent 6" w:uiPriority="61"/>
+    <w:lsdException w:name="Light Grid Accent 6" w:uiPriority="62"/>
+    <w:lsdException w:name="Medium Shading 1 Accent 6" w:uiPriority="63"/>
+    <w:lsdException w:name="Medium Shading 2 Accent 6" w:uiPriority="64"/>
+    <w:lsdException w:name="Medium List 1 Accent 6" w:uiPriority="65"/>
+    <w:lsdException w:name="Medium List 2 Accent 6" w:uiPriority="66"/>
+    <w:lsdException w:name="Medium Grid 1 Accent 6" w:uiPriority="67"/>
+    <w:lsdException w:name="Medium Grid 2 Accent 6" w:uiPriority="68"/>
+    <w:lsdException w:name="Medium Grid 3 Accent 6" w:uiPriority="69"/>
+    <w:lsdException w:name="Dark List Accent 6" w:uiPriority="70"/>
+    <w:lsdException w:name="Colorful Shading Accent 6" w:uiPriority="71"/>
+    <w:lsdException w:name="Colorful List Accent 6" w:uiPriority="72"/>
+    <w:lsdException w:name="Colorful Grid Accent 6" w:uiPriority="73"/>
+    <w:lsdException w:name="Subtle Emphasis" w:uiPriority="19" w:qFormat="1"/>
+    <w:lsdException w:name="Intense Emphasis" w:uiPriority="21" w:qFormat="1"/>
+    <w:lsdException w:name="Subtle Reference" w:uiPriority="31" w:qFormat="1"/>
+    <w:lsdException w:name="Intense Reference" w:uiPriority="32" w:qFormat="1"/>
+    <w:lsdException w:name="Book Title" w:uiPriority="33" w:qFormat="1"/>
+    <w:lsdException w:name="Bibliography" w:semiHidden="1" w:uiPriority="37" w:unhideWhenUsed="1"/>
+    <w:lsdException w:name="TOC Heading" w:semiHidden="1" w:uiPriority="39" w:unhideWhenUsed="1" w:qFormat="1"/>
+    <w:lsdException w:name="Plain Table 1" w:uiPriority="41"/>
+    <w:lsdException w:name="Plain Table 2" w:uiPriority="42"/>
+    <w:lsdException w:name="Plain Table 3" w:uiPriority="43"/>
+    <w:lsdException w:name="Plain Table 4" w:uiPriority="44"/>
+    <w:lsdException w:name="Plain Table 5" w:uiPriority="45"/>
+    <w:lsdException w:name="Grid Table Light" w:uiPriority="40"/>
+    <w:lsdException w:name="Grid Table 1 Light" w:uiPriority="46"/>
+    <w:lsdException w:name="Grid Table 2" w:uiPriority="47"/>
+    <w:lsdException w:name="Grid Table 3" w:uiPriority="48"/>
+    <w:lsdException w:name="Grid Table 4" w:uiPriority="49"/>
+    <w:lsdException w:name="Grid Table 5 Dark" w:uiPriority="50"/>
+    <w:lsdException w:name="Grid Table 6 Colorful" w:uiPriority="51"/>
+    <w:lsdException w:name="Grid Table 7 Colorful" w:uiPriority="52"/>
+    <w:lsdException w:name="Grid Table 1 Light Accent 1" w:uiPriority="46"/>
+    <w:lsdException w:name="Grid Table 2 Accent 1" w:uiPriority="47"/>
+    <w:lsdException w:name="Grid Table 3 Accent 1" w:uiPriority="48"/>
+    <w:lsdException w:name="Grid Table 4 Accent 1" w:uiPriority="49"/>
+    <w:lsdException w:name="Grid Table 5 Dark Accent 1" w:uiPriority="50"/>
+    <w:lsdException w:name="Grid Table 6 Colorful Accent 1" w:uiPriority="51"/>
+    <w:lsdException w:name="Grid Table 7 Colorful Accent 1" w:uiPriority="52"/>
+    <w:lsdException w:name="Grid Table 1 Light Accent 2" w:uiPriority="46"/>
+    <w:lsdException w:name="Grid Table 2 Accent 2" w:uiPriority="47"/>
+    <w:lsdException w:name="Grid Table 3 Accent 2" w:uiPriority="48"/>
+    <w:lsdException w:name="Grid Table 4 Accent 2" w:uiPriority="49"/>
+    <w:lsdException w:name="Grid Table 5 Dark Accent 2" w:uiPriority="50"/>
+    <w:lsdException w:name="Grid Table 6 Colorful Accent 2" w:uiPriority="51"/>
+    <w:lsdException w:name="Grid Table 7 Colorful Accent 2" w:uiPriority="52"/>
+    <w:lsdException w:name="Grid Table 1 Light Accent 3" w:uiPriority="46"/>
+    <w:lsdException w:name="Grid Table 2 Accent 3" w:uiPriority="47"/>
+    <w:lsdException w:name="Grid Table 3 Accent 3" w:uiPriority="48"/>
+    <w:lsdException w:name="Grid Table 4 Accent 3" w:uiPriority="49"/>
+    <w:lsdException w:name="Grid Table 5 Dark Accent 3" w:uiPriority="50"/>
+    <w:lsdException w:name="Grid Table 6 Colorful Accent 3" w:uiPriority="51"/>
+    <w:lsdException w:name="Grid Table 7 Colorful Accent 3" w:uiPriority="52"/>
+    <w:lsdException w:name="Grid Table 1 Light Accent 4" w:uiPriority="46"/>
+    <w:lsdException w:name="Grid Table 2 Accent 4" w:uiPriority="47"/>
+    <w:lsdException w:name="Grid Table 3 Accent 4" w:uiPriority="48"/>
+    <w:lsdException w:name="Grid Table 4 Accent 4" w:uiPriority="49"/>
+    <w:lsdException w:name="Grid Table 5 Dark Accent 4" w:uiPriority="50"/>
+    <w:lsdException w:name="Grid Table 6 Colorful Accent 4" w:uiPriority="51"/>
+    <w:lsdException w:name="Grid Table 7 Colorful Accent 4" w:uiPriority="52"/>
+    <w:lsdException w:name="Grid Table 1 Light Accent 5" w:uiPriority="46"/>
+    <w:lsdException w:name="Grid Table 2 Accent 5" w:uiPriority="47"/>
+    <w:lsdException w:name="Grid Table 3 Accent 5" w:uiPriority="48"/>
+    <w:lsdException w:name="Grid Table 4 Accent 5" w:uiPriority="49"/>
+    <w:lsdException w:name="Grid Table 5 Dark Accent 5" w:uiPriority="50"/>
+    <w:lsdException w:name="Grid Table 6 Colorful Accent 5" w:uiPriority="51"/>
+    <w:lsdException w:name="Grid Table 7 Colorful Accent 5" w:uiPriority="52"/>
+    <w:lsdException w:name="Grid Table 1 Light Accent 6" w:uiPriority="46"/>
+    <w:lsdException w:name="Grid Table 2 Accent 6" w:uiPriority="47"/>
+    <w:lsdException w:name="Grid Table 3 Accent 6" w:uiPriority="48"/>
+    <w:lsdException w:name="Grid Table 4 Accent 6" w:uiPriority="49"/>
+    <w:lsdException w:name="Grid Table 5 Dark Accent 6" w:uiPriority="50"/>
+    <w:lsdException w:name="Grid Table 6 Colorful Accent 6" w:uiPriority="51"/>
+    <w:lsdException w:name="Grid Table 7 Colorful Accent 6" w:uiPriority="52"/>
+    <w:lsdException w:name="List Table 1 Light" w:uiPriority="46"/>
+    <w:lsdException w:name="List Table 2" w:uiPriority="47"/>
+    <w:lsdException w:name="List Table 3" w:uiPriority="48"/>
+    <w:lsdException w:name="List Table 4" w:uiPriority="49"/>
+    <w:lsdException w:name="List Table 5 Dark" w:uiPriority="50"/>
+    <w:lsdException w:name="List Table 6 Colorful" w:uiPriority="51"/>
+    <w:lsdException w:name="List Table 7 Colorful" w:uiPriority="52"/>
+    <w:lsdException w:name="List Table 1 Light Accent 1" w:uiPriority="46"/>
+    <w:lsdException w:name="List Table 2 Accent 1" w:uiPriority="47"/>
+    <w:lsdException w:name="List Table 3 Accent 1" w:uiPriority="48"/>
+    <w:lsdException w:name="List Table 4 Accent 1" w:uiPriority="49"/>
+    <w:lsdException w:name="List Table 5 Dark Accent 1" w:uiPriority="50"/>
+    <w:lsdException w:name="List Table 6 Colorful Accent 1" w:uiPriority="51"/>
+    <w:lsdException w:name="List Table 7 Colorful Accent 1" w:uiPriority="52"/>
+    <w:lsdException w:name="List Table 1 Light Accent 2" w:uiPriority="46"/>
+    <w:lsdException w:name="List Table 2 Accent 2" w:uiPriority="47"/>
+    <w:lsdException w:name="List Table 3 Accent 2" w:uiPriority="48"/>
+    <w:lsdException w:name="List Table 4 Accent 2" w:uiPriority="49"/>
+    <w:lsdException w:name="List Table 5 Dark Accent 2" w:uiPriority="50"/>
+    <w:lsdException w:name="List Table 6 Colorful Accent 2" w:uiPriority="51"/>
+    <w:lsdException w:name="List Table 7 Colorful Accent 2" w:uiPriority="52"/>
+    <w:lsdException w:name="List Table 1 Light Accent 3" w:uiPriority="46"/>
+    <w:lsdException w:name="List Table 2 Accent 3" w:uiPriority="47"/>
+    <w:lsdException w:name="List Table 3 Accent 3" w:uiPriority="48"/>
+    <w:lsdException w:name="List Table 4 Accent 3" w:uiPriority="49"/>
+    <w:lsdException w:name="List Table 5 Dark Accent 3" w:uiPriority="50"/>
+    <w:lsdException w:name="List Table 6 Colorful Accent 3" w:uiPriority="51"/>
+    <w:lsdException w:name="List Table 7 Colorful Accent 3" w:uiPriority="52"/>
+    <w:lsdException w:name="List Table 1 Light Accent 4" w:uiPriority="46"/>
+    <w:lsdException w:name="List Table 2 Accent 4" w:uiPriority="47"/>
+    <w:lsdException w:name="List Table 3 Accent 4" w:uiPriority="48"/>
+    <w:lsdException w:name="List Table 4 Accent 4" w:uiPriority="49"/>
+    <w:lsdException w:name="List Table 5 Dark Accent 4" w:uiPriority="50"/>
+    <w:lsdException w:name="List Table 6 Colorful Accent 4" w:uiPriority="51"/>
+    <w:lsdException w:name="List Table 7 Colorful Accent 4" w:uiPriority="52"/>
+    <w:lsdException w:name="List Table 1 Light Accent 5" w:uiPriority="46"/>
+    <w:lsdException w:name="List Table 2 Accent 5" w:uiPriority="47"/>
+    <w:lsdException w:name="List Table 3 Accent 5" w:uiPriority="48"/>
+    <w:lsdException w:name="List Table 4 Accent 5" w:uiPriority="49"/>
+    <w:lsdException w:name="List Table 5 Dark Accent 5" w:uiPriority="50"/>
+    <w:lsdException w:name="List Table 6 Colorful Accent 5" w:uiPriority="51"/>
+    <w:lsdException w:name="List Table 7 Colorful Accent 5" w:uiPriority="52"/>
+    <w:lsdException w:name="List Table 1 Light Accent 6" w:uiPriority="46"/>
+    <w:lsdException w:name="List Table 2 Accent 6" w:uiPriority="47"/>
+    <w:lsdException w:name="List Table 3 Accent 6" w:uiPriority="48"/>
+    <w:lsdException w:name="List Table 4 Accent 6" w:uiPriority="49"/>
+    <w:lsdException w:name="List Table 5 Dark Accent 6" w:uiPriority="50"/>
+    <w:lsdException w:name="List Table 6 Colorful Accent 6" w:uiPriority="51"/>
+    <w:lsdException w:name="List Table 7 Colorful Accent 6" w:uiPriority="52"/>
+    <w:lsdException w:name="Mention" w:semiHidden="1" w:unhideWhenUsed="1"/>
+    <w:lsdException w:name="Smart Hyperlink" w:semiHidden="1" w:unhideWhenUsed="1"/>
+    <w:lsdException w:name="Hashtag" w:semiHidden="1" w:unhideWhenUsed="1"/>
+    <w:lsdException w:name="Unresolved Mention" w:semiHidden="1" w:unhideWhenUsed="1"/>
+  </w:latentStyles>
+  <w:style w:type="paragraph" w:default="1" w:styleId="Normal">
+    <w:name w:val="Normal"/>
+    <w:qFormat/>
+  </w:style>
+  <w:style w:type="character" w:default="1" w:styleId="DefaultParagraphFont">
+    <w:name w:val="Default Paragraph Font"/>
+    <w:uiPriority w:val="1"/>
+    <w:semiHidden/>
+    <w:unhideWhenUsed/>
+  </w:style>
+  <w:style w:type="table" w:default="1" w:styleId="TableNormal">
+    <w:name w:val="Normal Table"/>
+    <w:uiPriority w:val="99"/>
+    <w:semiHidden/>
+    <w:unhideWhenUsed/>
+    <w:tblPr>
+      <w:tblInd w:w="0" w:type="dxa"/>
+      <w:tblCellMar>
+        <w:top w:w="0" w:type="dxa"/>
+        <w:left w:w="108" w:type="dxa"/>
+        <w:bottom w:w="0" w:type="dxa"/>
+        <w:right w:w="108" w:type="dxa"/>
+      </w:tblCellMar>
+    </w:tblPr>
+  </w:style>
+  <w:style w:type="numbering" w:default="1" w:styleId="NoList">
+    <w:name w:val="No List"/>
+    <w:uiPriority w:val="99"/>
+    <w:semiHidden/>
+    <w:unhideWhenUsed/>
+  </w:style>
+  <w:style w:type="paragraph" w:customStyle="1" w:styleId="1C3CB0CD8565412DB42347D4F9A52272">
+    <w:name w:val="1C3CB0CD8565412DB42347D4F9A52272"/>
+    <w:rsid w:val="003F6706"/>
+    <w:pPr>
+      <w:spacing w:after="200" w:line="276" w:lineRule="auto"/>
+    </w:pPr>
+    <w:rPr>
+      <w:rFonts w:ascii="Calibri" w:eastAsia="Calibri" w:hAnsi="Calibri" w:cs="Times New Roman"/>
+      <w:lang w:val="en-GB" w:eastAsia="en-US"/>
+    </w:rPr>
+  </w:style>
+</w:styles>
+</file>
+
+<file path=word/glossary/webSettings.xml><?xml version="1.0" encoding="utf-8"?>
+<w:webSettings xmlns:mc="http://schemas.openxmlformats.org/markup-compatibility/2006" xmlns:r="http://schemas.openxmlformats.org/officeDocument/2006/relationships" xmlns:w="http://schemas.openxmlformats.org/wordprocessingml/2006/main" xmlns:w14="http://schemas.microsoft.com/office/word/2010/wordml" xmlns:w15="http://schemas.microsoft.com/office/word/2012/wordml" xmlns:w16cid="http://schemas.microsoft.com/office/word/2016/wordml/cid" xmlns:w16se="http://schemas.microsoft.com/office/word/2015/wordml/symex" mc:Ignorable="w14 w15 w16se w16cid">
+  <w:optimizeForBrowser/>
+  <w:allowPNG/>
+</w:webSettings>
+</file>
+
 <file path=word/theme/theme1.xml><?xml version="1.0" encoding="utf-8"?>
 <a:theme xmlns:a="http://schemas.openxmlformats.org/drawingml/2006/main" name="Office Theme">
   <a:themeElements>
@@ -31193,7 +31923,7 @@
 </file>
 
 <file path=customXml/itemProps1.xml><?xml version="1.0" encoding="utf-8"?>
-<ds:datastoreItem xmlns:ds="http://schemas.openxmlformats.org/officeDocument/2006/customXml" ds:itemID="{A0DA5D7E-18FE-4A41-AB92-47A84B5BEECE}">
+<ds:datastoreItem xmlns:ds="http://schemas.openxmlformats.org/officeDocument/2006/customXml" ds:itemID="{286A3B3C-FF19-43E1-9E83-1333761B4B2C}">
   <ds:schemaRefs>
     <ds:schemaRef ds:uri="http://schemas.openxmlformats.org/officeDocument/2006/bibliography"/>
   </ds:schemaRefs>

</xml_diff>